<commit_message>
experiments performed, and the current propose() needs to be upgraded
</commit_message>
<xml_diff>
--- a/refs/Literature review on traffic simulation and data assimilation .docx
+++ b/refs/Literature review on traffic simulation and data assimilation .docx
@@ -1,6 +1,6 @@
 
 <file path=word/document.xml><?xml version="1.0" encoding="utf-8"?>
-<w:document xmlns:wpc="http://schemas.microsoft.com/office/word/2010/wordprocessingCanvas" xmlns:mc="http://schemas.openxmlformats.org/markup-compatibility/2006" xmlns:o="urn:schemas-microsoft-com:office:office" xmlns:r="http://schemas.openxmlformats.org/officeDocument/2006/relationships" xmlns:m="http://schemas.openxmlformats.org/officeDocument/2006/math" xmlns:v="urn:schemas-microsoft-com:vml" xmlns:wp14="http://schemas.microsoft.com/office/word/2010/wordprocessingDrawing" xmlns:wp="http://schemas.openxmlformats.org/drawingml/2006/wordprocessingDrawing" xmlns:w10="urn:schemas-microsoft-com:office:word" xmlns:w="http://schemas.openxmlformats.org/wordprocessingml/2006/main" xmlns:w14="http://schemas.microsoft.com/office/word/2010/wordml" xmlns:w15="http://schemas.microsoft.com/office/word/2012/wordml" xmlns:wpg="http://schemas.microsoft.com/office/word/2010/wordprocessingGroup" xmlns:wpi="http://schemas.microsoft.com/office/word/2010/wordprocessingInk" xmlns:wne="http://schemas.microsoft.com/office/word/2006/wordml" xmlns:wps="http://schemas.microsoft.com/office/word/2010/wordprocessingShape" mc:Ignorable="w14 w15 wp14">
+<w:document xmlns:wpc="http://schemas.microsoft.com/office/word/2010/wordprocessingCanvas" xmlns:mc="http://schemas.openxmlformats.org/markup-compatibility/2006" xmlns:o="urn:schemas-microsoft-com:office:office" xmlns:r="http://schemas.openxmlformats.org/officeDocument/2006/relationships" xmlns:m="http://schemas.openxmlformats.org/officeDocument/2006/math" xmlns:v="urn:schemas-microsoft-com:vml" xmlns:wp14="http://schemas.microsoft.com/office/word/2010/wordprocessingDrawing" xmlns:wp="http://schemas.openxmlformats.org/drawingml/2006/wordprocessingDrawing" xmlns:w10="urn:schemas-microsoft-com:office:word" xmlns:w="http://schemas.openxmlformats.org/wordprocessingml/2006/main" xmlns:w14="http://schemas.microsoft.com/office/word/2010/wordml" xmlns:wpg="http://schemas.microsoft.com/office/word/2010/wordprocessingGroup" xmlns:wpi="http://schemas.microsoft.com/office/word/2010/wordprocessingInk" xmlns:wne="http://schemas.microsoft.com/office/word/2006/wordml" xmlns:wps="http://schemas.microsoft.com/office/word/2010/wordprocessingShape" mc:Ignorable="w14 wp14">
   <w:body>
     <w:p>
       <w:pPr>
@@ -50,10 +50,23 @@
         <w:t xml:space="preserve"> </w:t>
       </w:r>
       <w:r>
-        <w:rPr>
-          <w:rFonts w:hint="eastAsia"/>
-        </w:rPr>
-        <w:t>Macro level simulations</w:t>
+        <w:t>Ma</w:t>
+      </w:r>
+    </w:p>
+    <w:p/>
+    <w:p>
+      <w:r>
+        <w:rPr>
+          <w:rFonts w:hint="eastAsia"/>
+          <w:highlight w:val="yellow"/>
+        </w:rPr>
+        <w:t>Macro level</w:t>
+      </w:r>
+      <w:r>
+        <w:rPr>
+          <w:rFonts w:hint="eastAsia"/>
+        </w:rPr>
+        <w:t xml:space="preserve"> simulations</w:t>
       </w:r>
       <w:r>
         <w:rPr>
@@ -104,7 +117,14 @@
         <w:rPr>
           <w:rFonts w:hint="eastAsia"/>
         </w:rPr>
-        <w:t xml:space="preserve"> which consists of equations for spatial densities, average velocities</w:t>
+        <w:t xml:space="preserve"> which consists of equations for </w:t>
+      </w:r>
+      <w:r>
+        <w:rPr>
+          <w:rFonts w:hint="eastAsia"/>
+          <w:highlight w:val="yellow"/>
+        </w:rPr>
+        <w:t>spatial densities, average velocities</w:t>
       </w:r>
       <w:r>
         <w:rPr>
@@ -301,11 +321,22 @@
         </w:rPr>
         <w:t xml:space="preserve">. </w:t>
       </w:r>
-      <w:r>
-        <w:rPr>
-          <w:rFonts w:hint="eastAsia"/>
-        </w:rPr>
-        <w:t xml:space="preserve">Micro level simulations regard the traffic as the composition of individual vehicles, focusing on modeling the behaviors of individual vehicles. </w:t>
+    </w:p>
+    <w:p/>
+    <w:p/>
+    <w:p>
+      <w:r>
+        <w:rPr>
+          <w:rFonts w:hint="eastAsia"/>
+          <w:highlight w:val="yellow"/>
+        </w:rPr>
+        <w:t>Micro level</w:t>
+      </w:r>
+      <w:r>
+        <w:rPr>
+          <w:rFonts w:hint="eastAsia"/>
+        </w:rPr>
+        <w:t xml:space="preserve"> simulations regard the traffic as the composition of individual vehicles, focusing on modeling the behaviors of individual vehicles. </w:t>
       </w:r>
       <w:r>
         <w:rPr>
@@ -326,22 +357,46 @@
         <w:rPr>
           <w:rFonts w:hint="eastAsia"/>
         </w:rPr>
-        <w:t xml:space="preserve"> and accidents. In addition, it shows more details in the lower level such as driver decision in lane changing and decelerating to avoid accidents,</w:t>
-      </w:r>
-      <w:r>
-        <w:rPr>
-          <w:rFonts w:hint="eastAsia"/>
-        </w:rPr>
-        <w:t xml:space="preserve"> while the macro level model only demonstrates the </w:t>
-      </w:r>
-      <w:r>
+        <w:t xml:space="preserve"> and accidents. In addition, it shows more details in the </w:t>
+      </w:r>
+      <w:r>
+        <w:rPr>
+          <w:rFonts w:hint="eastAsia"/>
+          <w:highlight w:val="yellow"/>
+        </w:rPr>
+        <w:t>lower level such as driver decision in lane changing and decelerating to avoid accidents,</w:t>
+      </w:r>
+      <w:r>
+        <w:rPr>
+          <w:rFonts w:hint="eastAsia"/>
+        </w:rPr>
+        <w:t xml:space="preserve"> while the macro level model </w:t>
+      </w:r>
+      <w:r>
+        <w:rPr>
+          <w:rFonts w:hint="eastAsia"/>
+          <w:highlight w:val="yellow"/>
+        </w:rPr>
+        <w:t xml:space="preserve">only demonstrates the </w:t>
+      </w:r>
+      <w:r>
+        <w:rPr>
+          <w:highlight w:val="yellow"/>
+        </w:rPr>
         <w:t>spatial-temporal</w:t>
       </w:r>
       <w:r>
         <w:rPr>
           <w:rFonts w:hint="eastAsia"/>
-        </w:rPr>
-        <w:t xml:space="preserve"> dynamics which needs further evaluation for behavior recognition. </w:t>
+          <w:highlight w:val="yellow"/>
+        </w:rPr>
+        <w:t xml:space="preserve"> dynamics</w:t>
+      </w:r>
+      <w:r>
+        <w:rPr>
+          <w:rFonts w:hint="eastAsia"/>
+        </w:rPr>
+        <w:t xml:space="preserve"> which needs further evaluation for behavior recognition. </w:t>
       </w:r>
       <w:r>
         <w:rPr>
@@ -563,7 +618,11 @@
         <w:t>with the help of</w:t>
       </w:r>
       <w:r>
-        <w:t xml:space="preserve"> microscopic simulation</w:t>
+        <w:t xml:space="preserve"> microscopic </w:t>
+      </w:r>
+      <w:r>
+        <w:lastRenderedPageBreak/>
+        <w:t>simulation</w:t>
       </w:r>
       <w:r>
         <w:rPr>
@@ -674,898 +733,941 @@
         <w:rPr>
           <w:rFonts w:hint="eastAsia"/>
         </w:rPr>
-        <w:t xml:space="preserve">Apart from these two </w:t>
-      </w:r>
-      <w:r>
-        <w:rPr>
-          <w:rFonts w:hint="eastAsia"/>
+        <w:t xml:space="preserve">Apart from these two models, </w:t>
+      </w:r>
+      <w:r>
+        <w:t>INTEGRATION</w:t>
+      </w:r>
+      <w:r>
+        <w:rPr>
+          <w:rFonts w:hint="eastAsia"/>
+        </w:rPr>
+        <w:t xml:space="preserve"> [54, 55], </w:t>
+      </w:r>
+      <w:r>
+        <w:t>MITSIM</w:t>
+      </w:r>
+      <w:r>
+        <w:rPr>
+          <w:rFonts w:hint="eastAsia"/>
+        </w:rPr>
+        <w:t xml:space="preserve"> [56, 57], </w:t>
+      </w:r>
+      <w:r>
+        <w:t>WATSIM</w:t>
+      </w:r>
+      <w:r>
+        <w:rPr>
+          <w:rFonts w:hint="eastAsia"/>
+        </w:rPr>
+        <w:t xml:space="preserve">, </w:t>
+      </w:r>
+      <w:r>
+        <w:t>PARAMICS</w:t>
+      </w:r>
+      <w:r>
+        <w:rPr>
+          <w:rFonts w:hint="eastAsia"/>
+        </w:rPr>
+        <w:t xml:space="preserve"> [60, 61]</w:t>
+      </w:r>
+      <w:r>
+        <w:rPr>
+          <w:rFonts w:hint="eastAsia"/>
+        </w:rPr>
+        <w:t xml:space="preserve"> and T</w:t>
+      </w:r>
+      <w:r>
+        <w:t>RANSIMS</w:t>
+      </w:r>
+      <w:r>
+        <w:rPr>
+          <w:rFonts w:hint="eastAsia"/>
+        </w:rPr>
+        <w:t xml:space="preserve"> </w:t>
+      </w:r>
+      <w:r>
+        <w:rPr>
+          <w:rFonts w:hint="eastAsia"/>
+        </w:rPr>
+        <w:t xml:space="preserve">[62, 63] </w:t>
+      </w:r>
+      <w:r>
+        <w:rPr>
+          <w:rFonts w:hint="eastAsia"/>
+        </w:rPr>
+        <w:t>have also been proposed in many related works so far and the comparison of some of the models can be found in [</w:t>
+      </w:r>
+      <w:r>
+        <w:rPr>
+          <w:rFonts w:hint="eastAsia"/>
+        </w:rPr>
+        <w:t xml:space="preserve">58, </w:t>
+      </w:r>
+      <w:r>
+        <w:rPr>
+          <w:rFonts w:hint="eastAsia"/>
+        </w:rPr>
+        <w:t>59</w:t>
+      </w:r>
+      <w:r>
+        <w:rPr>
+          <w:rFonts w:hint="eastAsia"/>
+        </w:rPr>
+        <w:t xml:space="preserve">]. </w:t>
+      </w:r>
+    </w:p>
+    <w:p/>
+    <w:p>
+      <w:r>
+        <w:rPr>
+          <w:rFonts w:hint="eastAsia"/>
+        </w:rPr>
+        <w:t>The compromi</w:t>
+      </w:r>
+      <w:r>
+        <w:rPr>
+          <w:rFonts w:hint="eastAsia"/>
+        </w:rPr>
+        <w:t xml:space="preserve">se will be the </w:t>
+      </w:r>
+      <w:proofErr w:type="spellStart"/>
+      <w:r>
+        <w:rPr>
+          <w:rFonts w:hint="eastAsia"/>
+          <w:highlight w:val="yellow"/>
+        </w:rPr>
+        <w:t>meso</w:t>
+      </w:r>
+      <w:proofErr w:type="spellEnd"/>
+      <w:r>
+        <w:rPr>
+          <w:rFonts w:hint="eastAsia"/>
+          <w:highlight w:val="yellow"/>
+        </w:rPr>
+        <w:t xml:space="preserve"> model</w:t>
+      </w:r>
+      <w:r>
+        <w:rPr>
+          <w:rFonts w:hint="eastAsia"/>
+        </w:rPr>
+        <w:t xml:space="preserve">, which </w:t>
+      </w:r>
+      <w:r>
+        <w:rPr>
+          <w:rFonts w:hint="eastAsia"/>
+        </w:rPr>
+        <w:t>maintain</w:t>
+      </w:r>
+      <w:r>
+        <w:rPr>
+          <w:rFonts w:hint="eastAsia"/>
+        </w:rPr>
+        <w:t>s</w:t>
+      </w:r>
+      <w:r>
+        <w:rPr>
+          <w:rFonts w:hint="eastAsia"/>
+        </w:rPr>
+        <w:t xml:space="preserve"> individual vehicle representation but more aggregated than traffic dynamics</w:t>
+      </w:r>
+      <w:r>
+        <w:rPr>
+          <w:rFonts w:hint="eastAsia"/>
+        </w:rPr>
+        <w:t xml:space="preserve"> [</w:t>
+      </w:r>
+      <w:r>
+        <w:rPr>
+          <w:rFonts w:hint="eastAsia"/>
+        </w:rPr>
+        <w:t>10</w:t>
+      </w:r>
+      <w:r>
+        <w:rPr>
+          <w:rFonts w:hint="eastAsia"/>
+        </w:rPr>
+        <w:t>]</w:t>
+      </w:r>
+      <w:r>
+        <w:rPr>
+          <w:rFonts w:hint="eastAsia"/>
+        </w:rPr>
+        <w:t xml:space="preserve">. </w:t>
+      </w:r>
+      <w:r>
+        <w:rPr>
+          <w:rFonts w:hint="eastAsia"/>
+        </w:rPr>
+        <w:t xml:space="preserve">For example, </w:t>
+      </w:r>
+      <w:r>
+        <w:t>CONTRAM</w:t>
+      </w:r>
+      <w:r>
+        <w:rPr>
+          <w:rFonts w:hint="eastAsia"/>
+        </w:rPr>
+        <w:t xml:space="preserve"> [11] uses nodes and links to represent road network, and the vehicles are grouped into packets that traveling through the links. In [12], </w:t>
+      </w:r>
+      <w:r>
+        <w:rPr>
+          <w:rFonts w:hint="eastAsia"/>
+        </w:rPr>
+        <w:t xml:space="preserve">DYNAMIT is introduced </w:t>
+      </w:r>
+      <w:r>
+        <w:rPr>
+          <w:rFonts w:hint="eastAsia"/>
+        </w:rPr>
+        <w:t>based on speed-density</w:t>
+      </w:r>
+      <w:r>
+        <w:rPr>
+          <w:rFonts w:hint="eastAsia"/>
+        </w:rPr>
+        <w:t xml:space="preserve"> relationship and queuing model. In this model, lanes are represented in detail only when congestion or queue builds up. It also considers the operation at intersections. DYNASMART </w:t>
+      </w:r>
+      <w:r>
+        <w:rPr>
+          <w:rFonts w:hint="eastAsia"/>
+        </w:rPr>
+        <w:t xml:space="preserve">[13] extends the model by introducing signalized intersections to model delays at facilities. </w:t>
+      </w:r>
+      <w:r>
+        <w:rPr>
+          <w:rFonts w:hint="eastAsia"/>
+        </w:rPr>
+        <w:t xml:space="preserve">Other similar models are discussed in [14-17]. </w:t>
+      </w:r>
+      <w:r>
+        <w:rPr>
+          <w:rFonts w:hint="eastAsia"/>
+        </w:rPr>
+        <w:t xml:space="preserve">Furthermore, the combinations of the models have also been proposed for large-scale simulations in order to balance the efficiency and details. </w:t>
+      </w:r>
+      <w:r>
+        <w:rPr>
+          <w:rFonts w:hint="eastAsia"/>
+        </w:rPr>
+        <w:t xml:space="preserve">To be specific, hybrid models usually apply the lower level models to model specific areas of interest with details, while simulating the remaining areas in lesser detail on higher level models. Hybrid </w:t>
+      </w:r>
+      <w:proofErr w:type="spellStart"/>
+      <w:r>
+        <w:rPr>
+          <w:rFonts w:hint="eastAsia"/>
+        </w:rPr>
+        <w:t>meso</w:t>
+      </w:r>
+      <w:proofErr w:type="spellEnd"/>
+      <w:r>
+        <w:rPr>
+          <w:rFonts w:hint="eastAsia"/>
+        </w:rPr>
+        <w:t xml:space="preserve">-micro models can be found in </w:t>
+      </w:r>
+      <w:r>
+        <w:rPr>
+          <w:rFonts w:hint="eastAsia"/>
+        </w:rPr>
+        <w:t>[9</w:t>
+      </w:r>
+      <w:proofErr w:type="gramStart"/>
+      <w:r>
+        <w:rPr>
+          <w:rFonts w:hint="eastAsia"/>
+        </w:rPr>
+        <w:t>]</w:t>
+      </w:r>
+      <w:r>
+        <w:rPr>
+          <w:rFonts w:hint="eastAsia"/>
+        </w:rPr>
+        <w:t>[</w:t>
+      </w:r>
+      <w:proofErr w:type="gramEnd"/>
+      <w:r>
+        <w:rPr>
+          <w:rFonts w:hint="eastAsia"/>
+        </w:rPr>
+        <w:t>18</w:t>
+      </w:r>
+      <w:r>
+        <w:rPr>
+          <w:rFonts w:hint="eastAsia"/>
+        </w:rPr>
+        <w:t>-21</w:t>
+      </w:r>
+      <w:r>
+        <w:rPr>
+          <w:rFonts w:hint="eastAsia"/>
+        </w:rPr>
+        <w:t>]</w:t>
+      </w:r>
+      <w:r>
+        <w:rPr>
+          <w:rFonts w:hint="eastAsia"/>
+        </w:rPr>
+        <w:t xml:space="preserve"> while macro-micro models have been proposed in </w:t>
+      </w:r>
+      <w:r>
+        <w:rPr>
+          <w:rFonts w:hint="eastAsia"/>
+        </w:rPr>
+        <w:t xml:space="preserve">[22-24]. </w:t>
+      </w:r>
+      <w:r>
+        <w:rPr>
+          <w:rFonts w:hint="eastAsia"/>
+        </w:rPr>
+        <w:t xml:space="preserve">The open problem of hybrid models is the consistency of different representations of vehicles, road networks and traffic dynamics, and the performance of both sub-models should synchronize with all the parameters such as travel time, road density. </w:t>
+      </w:r>
+    </w:p>
+    <w:p/>
+    <w:p>
+      <w:pPr>
+        <w:rPr>
+          <w:rFonts w:ascii="Calibri" w:hAnsi="Calibri"/>
+        </w:rPr>
+      </w:pPr>
+      <w:r>
+        <w:t xml:space="preserve"> </w:t>
+      </w:r>
+      <w:r>
+        <w:rPr>
+          <w:rFonts w:hint="eastAsia"/>
+        </w:rPr>
+        <w:t xml:space="preserve"> </w:t>
+      </w:r>
+      <w:r>
+        <w:rPr>
+          <w:rFonts w:ascii="Calibri" w:hAnsi="Calibri"/>
+          <w:highlight w:val="yellow"/>
+        </w:rPr>
+        <w:t xml:space="preserve">The </w:t>
+      </w:r>
+      <w:proofErr w:type="spellStart"/>
+      <w:r>
+        <w:rPr>
+          <w:rFonts w:ascii="Calibri" w:hAnsi="Calibri"/>
+          <w:highlight w:val="yellow"/>
+        </w:rPr>
+        <w:t>MovSim</w:t>
+      </w:r>
+      <w:proofErr w:type="spellEnd"/>
+      <w:r>
+        <w:rPr>
+          <w:rFonts w:ascii="Calibri" w:hAnsi="Calibri" w:hint="eastAsia"/>
+        </w:rPr>
+        <w:t xml:space="preserve">, also known as </w:t>
+      </w:r>
+      <w:r>
+        <w:rPr>
+          <w:rFonts w:ascii="Calibri" w:hAnsi="Calibri"/>
+        </w:rPr>
+        <w:t xml:space="preserve">Multi-model </w:t>
+      </w:r>
+      <w:r>
+        <w:rPr>
+          <w:rFonts w:ascii="Calibri" w:hAnsi="Calibri"/>
+        </w:rPr>
+        <w:t>open-so</w:t>
+      </w:r>
+      <w:bookmarkStart w:id="0" w:name="_GoBack"/>
+      <w:r>
+        <w:rPr>
+          <w:rFonts w:ascii="Calibri" w:hAnsi="Calibri"/>
+        </w:rPr>
+        <w:t>urce</w:t>
+      </w:r>
+      <w:bookmarkEnd w:id="0"/>
+      <w:r>
+        <w:rPr>
+          <w:rFonts w:ascii="Calibri" w:hAnsi="Calibri"/>
+        </w:rPr>
+        <w:t xml:space="preserve"> vehicular</w:t>
+      </w:r>
+      <w:r>
+        <w:rPr>
+          <w:rFonts w:ascii="Calibri" w:hAnsi="Calibri" w:hint="eastAsia"/>
+        </w:rPr>
+        <w:t>-</w:t>
+      </w:r>
+      <w:r>
+        <w:rPr>
+          <w:rFonts w:ascii="Calibri" w:hAnsi="Calibri"/>
+        </w:rPr>
+        <w:t>traffic Simulator</w:t>
+      </w:r>
+      <w:r>
+        <w:rPr>
+          <w:rStyle w:val="FootnoteReference"/>
+          <w:rFonts w:ascii="Calibri" w:hAnsi="Calibri"/>
+        </w:rPr>
+        <w:footnoteReference w:id="3"/>
+      </w:r>
+      <w:r>
+        <w:rPr>
+          <w:rFonts w:ascii="Calibri" w:hAnsi="Calibri"/>
+        </w:rPr>
+        <w:t xml:space="preserve"> </w:t>
+      </w:r>
+      <w:r>
+        <w:rPr>
+          <w:rFonts w:ascii="Calibri" w:hAnsi="Calibri" w:hint="eastAsia"/>
+        </w:rPr>
+        <w:t>[25]</w:t>
+      </w:r>
+      <w:r>
+        <w:rPr>
+          <w:rFonts w:ascii="Calibri" w:hAnsi="Calibri" w:hint="eastAsia"/>
+        </w:rPr>
+        <w:t xml:space="preserve">, </w:t>
+      </w:r>
+      <w:r>
+        <w:rPr>
+          <w:rFonts w:ascii="Calibri" w:hAnsi="Calibri"/>
+        </w:rPr>
+        <w:t>we will</w:t>
+      </w:r>
+      <w:r>
+        <w:rPr>
+          <w:rFonts w:ascii="Calibri" w:hAnsi="Calibri"/>
+        </w:rPr>
+        <w:t xml:space="preserve"> use in this project is a micro</w:t>
+      </w:r>
+      <w:r>
+        <w:rPr>
+          <w:rFonts w:ascii="Calibri" w:hAnsi="Calibri" w:hint="eastAsia"/>
+        </w:rPr>
+        <w:t>scopic traffic</w:t>
+      </w:r>
+      <w:r>
+        <w:rPr>
+          <w:rFonts w:ascii="Calibri" w:hAnsi="Calibri" w:hint="eastAsia"/>
+        </w:rPr>
+        <w:t xml:space="preserve"> simulator</w:t>
+      </w:r>
+      <w:r>
+        <w:rPr>
+          <w:rFonts w:ascii="Calibri" w:hAnsi="Calibri"/>
+        </w:rPr>
+        <w:t xml:space="preserve">. It </w:t>
+      </w:r>
+      <w:r>
+        <w:rPr>
+          <w:rFonts w:ascii="Calibri" w:hAnsi="Calibri" w:hint="eastAsia"/>
+        </w:rPr>
+        <w:t xml:space="preserve">implements various car-following models such as time continuous models, iterated maps and cellular automata. </w:t>
+      </w:r>
+      <w:r>
+        <w:rPr>
+          <w:rFonts w:ascii="Calibri" w:hAnsi="Calibri" w:hint="eastAsia"/>
+        </w:rPr>
+        <w:t xml:space="preserve">Some demo applets have been shown on the German computer exhibition CeBIT 2009 and 2010, and also in </w:t>
+      </w:r>
+      <w:proofErr w:type="spellStart"/>
+      <w:r>
+        <w:rPr>
+          <w:rFonts w:ascii="Calibri" w:hAnsi="Calibri" w:hint="eastAsia"/>
+        </w:rPr>
+        <w:t>Wallstreet</w:t>
+      </w:r>
+      <w:proofErr w:type="spellEnd"/>
+      <w:r>
+        <w:rPr>
+          <w:rFonts w:ascii="Calibri" w:hAnsi="Calibri" w:hint="eastAsia"/>
+        </w:rPr>
+        <w:t xml:space="preserve"> Journal </w:t>
+      </w:r>
+      <w:r>
+        <w:rPr>
+          <w:rFonts w:ascii="Calibri" w:hAnsi="Calibri"/>
+        </w:rPr>
+        <w:t>(July 1, 2005)</w:t>
+      </w:r>
+      <w:r>
+        <w:rPr>
+          <w:rFonts w:ascii="Calibri" w:hAnsi="Calibri" w:hint="eastAsia"/>
+        </w:rPr>
+        <w:t xml:space="preserve"> as well as some TV and Radio </w:t>
+      </w:r>
+      <w:r>
+        <w:rPr>
+          <w:rFonts w:ascii="Calibri" w:hAnsi="Calibri"/>
+        </w:rPr>
+        <w:t>broadcasts [</w:t>
+      </w:r>
+      <w:r>
+        <w:rPr>
+          <w:rFonts w:ascii="Calibri" w:hAnsi="Calibri" w:hint="eastAsia"/>
+        </w:rPr>
+        <w:t>25].</w:t>
+      </w:r>
+      <w:r>
+        <w:rPr>
+          <w:rFonts w:ascii="Calibri" w:hAnsi="Calibri" w:hint="eastAsia"/>
+        </w:rPr>
+        <w:t xml:space="preserve"> </w:t>
+      </w:r>
+      <w:r>
+        <w:rPr>
+          <w:rFonts w:ascii="Calibri" w:hAnsi="Calibri" w:hint="eastAsia"/>
+        </w:rPr>
+        <w:t>This simulator</w:t>
+      </w:r>
+      <w:r>
+        <w:rPr>
+          <w:rFonts w:ascii="Calibri" w:hAnsi="Calibri"/>
+        </w:rPr>
+        <w:t xml:space="preserve"> has been released as an open source project, and </w:t>
+      </w:r>
+      <w:r>
+        <w:rPr>
+          <w:rFonts w:ascii="Calibri" w:hAnsi="Calibri" w:hint="eastAsia"/>
+        </w:rPr>
+        <w:t>applied for traffic dynamic research in many existing literatures</w:t>
+      </w:r>
+      <w:r>
+        <w:rPr>
+          <w:rFonts w:ascii="Calibri" w:hAnsi="Calibri"/>
+        </w:rPr>
+        <w:t xml:space="preserve"> works</w:t>
+      </w:r>
+      <w:r>
+        <w:rPr>
+          <w:rFonts w:ascii="Calibri" w:hAnsi="Calibri" w:hint="eastAsia"/>
+        </w:rPr>
+        <w:t xml:space="preserve">. For example, </w:t>
+      </w:r>
+      <w:r>
+        <w:rPr>
+          <w:rFonts w:ascii="Calibri" w:hAnsi="Calibri" w:hint="eastAsia"/>
+        </w:rPr>
+        <w:t xml:space="preserve">the builder of </w:t>
+      </w:r>
+      <w:proofErr w:type="spellStart"/>
+      <w:r>
+        <w:rPr>
+          <w:rFonts w:ascii="Calibri" w:hAnsi="Calibri" w:hint="eastAsia"/>
+        </w:rPr>
+        <w:t>MovSim</w:t>
+      </w:r>
+      <w:proofErr w:type="spellEnd"/>
+      <w:r>
+        <w:rPr>
+          <w:rFonts w:ascii="Calibri" w:hAnsi="Calibri" w:hint="eastAsia"/>
+        </w:rPr>
+        <w:t xml:space="preserve">, Martin </w:t>
+      </w:r>
+      <w:proofErr w:type="spellStart"/>
+      <w:r>
+        <w:rPr>
+          <w:rFonts w:ascii="Calibri" w:hAnsi="Calibri" w:hint="eastAsia"/>
+        </w:rPr>
+        <w:t>Treiber</w:t>
+      </w:r>
+      <w:proofErr w:type="spellEnd"/>
+      <w:r>
+        <w:rPr>
+          <w:rFonts w:ascii="Calibri" w:hAnsi="Calibri" w:hint="eastAsia"/>
+        </w:rPr>
+        <w:t xml:space="preserve"> </w:t>
+      </w:r>
+      <w:r>
+        <w:rPr>
+          <w:rFonts w:ascii="Calibri" w:hAnsi="Calibri" w:hint="eastAsia"/>
+        </w:rPr>
+        <w:t xml:space="preserve">has utilized this simulator to simulate enhanced Intelligent Driver Model in [26]. In addition, in order to show the consistency between their experimental findings with the proposed theoretical phase diagram they simulate on-ramp, lane closing situations using Intelligent Driver Model </w:t>
+      </w:r>
+      <w:r>
+        <w:rPr>
+          <w:rFonts w:ascii="Calibri" w:hAnsi="Calibri" w:hint="eastAsia"/>
+        </w:rPr>
+        <w:t>in [27]. Other researchers in [28</w:t>
+      </w:r>
+      <w:proofErr w:type="gramStart"/>
+      <w:r>
+        <w:rPr>
+          <w:rFonts w:ascii="Calibri" w:hAnsi="Calibri" w:hint="eastAsia"/>
+        </w:rPr>
+        <w:t>][</w:t>
+      </w:r>
+      <w:proofErr w:type="gramEnd"/>
+      <w:r>
+        <w:rPr>
+          <w:rFonts w:ascii="Calibri" w:hAnsi="Calibri" w:hint="eastAsia"/>
+        </w:rPr>
+        <w:t xml:space="preserve">29] </w:t>
+      </w:r>
+      <w:r>
+        <w:rPr>
+          <w:rFonts w:ascii="Calibri" w:hAnsi="Calibri" w:hint="eastAsia"/>
+        </w:rPr>
+        <w:t>study the intelligent vehicle control strategy based on an multi-objective algorithm. Thanks to the</w:t>
+      </w:r>
+      <w:r>
+        <w:rPr>
+          <w:rFonts w:ascii="Calibri" w:hAnsi="Calibri" w:hint="eastAsia"/>
+        </w:rPr>
+        <w:t xml:space="preserve"> open-source </w:t>
+      </w:r>
+      <w:r>
+        <w:rPr>
+          <w:rFonts w:ascii="Calibri" w:hAnsi="Calibri" w:hint="eastAsia"/>
+        </w:rPr>
+        <w:t xml:space="preserve">feature of </w:t>
+      </w:r>
+      <w:proofErr w:type="spellStart"/>
+      <w:r>
+        <w:rPr>
+          <w:rFonts w:ascii="Calibri" w:hAnsi="Calibri" w:hint="eastAsia"/>
+        </w:rPr>
+        <w:t>MovSim</w:t>
+      </w:r>
+      <w:proofErr w:type="spellEnd"/>
+      <w:r>
+        <w:rPr>
+          <w:rFonts w:ascii="Calibri" w:hAnsi="Calibri" w:hint="eastAsia"/>
+        </w:rPr>
+        <w:t xml:space="preserve"> </w:t>
+      </w:r>
+      <w:r>
+        <w:rPr>
+          <w:rFonts w:ascii="Calibri" w:hAnsi="Calibri" w:hint="eastAsia"/>
+        </w:rPr>
+        <w:t>they can modify</w:t>
+      </w:r>
+      <w:r>
+        <w:rPr>
+          <w:rFonts w:ascii="Calibri" w:hAnsi="Calibri" w:hint="eastAsia"/>
+        </w:rPr>
+        <w:t xml:space="preserve"> the models and </w:t>
+      </w:r>
+      <w:r>
+        <w:rPr>
+          <w:rFonts w:ascii="Calibri" w:hAnsi="Calibri" w:hint="eastAsia"/>
+        </w:rPr>
+        <w:t>employ</w:t>
+      </w:r>
+      <w:r>
+        <w:rPr>
+          <w:rFonts w:ascii="Calibri" w:hAnsi="Calibri" w:hint="eastAsia"/>
+        </w:rPr>
+        <w:t xml:space="preserve"> extra layer</w:t>
+      </w:r>
+      <w:r>
+        <w:rPr>
+          <w:rFonts w:ascii="Calibri" w:hAnsi="Calibri" w:hint="eastAsia"/>
+        </w:rPr>
+        <w:t>s for decision making process</w:t>
+      </w:r>
+      <w:r>
+        <w:rPr>
+          <w:rFonts w:ascii="Calibri" w:hAnsi="Calibri" w:hint="eastAsia"/>
+        </w:rPr>
+        <w:t xml:space="preserve"> without </w:t>
+      </w:r>
+      <w:r>
+        <w:rPr>
+          <w:rFonts w:ascii="Calibri" w:hAnsi="Calibri"/>
+        </w:rPr>
+        <w:t>much effort</w:t>
+      </w:r>
+      <w:r>
+        <w:rPr>
+          <w:rFonts w:ascii="Calibri" w:hAnsi="Calibri" w:hint="eastAsia"/>
+        </w:rPr>
+        <w:t xml:space="preserve">. </w:t>
+      </w:r>
+    </w:p>
+    <w:p>
+      <w:pPr>
+        <w:ind w:firstLine="420"/>
+        <w:rPr>
+          <w:rFonts w:ascii="Calibri" w:hAnsi="Calibri"/>
+        </w:rPr>
+      </w:pPr>
+    </w:p>
+    <w:p>
+      <w:pPr>
+        <w:ind w:firstLine="420"/>
+        <w:rPr>
+          <w:rFonts w:ascii="Calibri" w:hAnsi="Calibri"/>
+        </w:rPr>
+      </w:pPr>
+      <w:r>
+        <w:rPr>
+          <w:rFonts w:ascii="Calibri" w:hAnsi="Calibri"/>
+        </w:rPr>
+        <w:t xml:space="preserve">Much work has been carried out on traffic </w:t>
+      </w:r>
+      <w:r>
+        <w:rPr>
+          <w:rFonts w:ascii="Calibri" w:hAnsi="Calibri"/>
+          <w:highlight w:val="yellow"/>
+        </w:rPr>
+        <w:t>data assimilation</w:t>
+      </w:r>
+      <w:r>
+        <w:rPr>
+          <w:rFonts w:ascii="Calibri" w:hAnsi="Calibri"/>
+        </w:rPr>
+        <w:t xml:space="preserve">. This is due to the fact that simulation models are commonly used in traffic management, and the fact that a lot of sensor data exist. </w:t>
+      </w:r>
+      <w:r>
+        <w:rPr>
+          <w:rFonts w:ascii="Calibri" w:hAnsi="Calibri" w:hint="eastAsia"/>
+        </w:rPr>
+        <w:t xml:space="preserve">Various </w:t>
+      </w:r>
+      <w:r>
+        <w:rPr>
+          <w:rFonts w:ascii="Calibri" w:hAnsi="Calibri"/>
+        </w:rPr>
+        <w:t>data assimilation</w:t>
+      </w:r>
+      <w:r>
+        <w:rPr>
+          <w:rFonts w:ascii="Calibri" w:hAnsi="Calibri"/>
+        </w:rPr>
+        <w:t xml:space="preserve"> </w:t>
+      </w:r>
+      <w:r>
+        <w:rPr>
+          <w:rFonts w:ascii="Calibri" w:hAnsi="Calibri" w:hint="eastAsia"/>
+        </w:rPr>
+        <w:t xml:space="preserve">methods, also known as filtering algorithms, have been </w:t>
+      </w:r>
+      <w:r>
+        <w:rPr>
+          <w:rFonts w:ascii="Calibri" w:hAnsi="Calibri" w:hint="eastAsia"/>
         </w:rPr>
         <w:lastRenderedPageBreak/>
-        <w:t xml:space="preserve">models, </w:t>
-      </w:r>
-      <w:r>
-        <w:t>INTEGRATION</w:t>
-      </w:r>
-      <w:r>
-        <w:rPr>
-          <w:rFonts w:hint="eastAsia"/>
-        </w:rPr>
-        <w:t xml:space="preserve"> [54, 55], </w:t>
-      </w:r>
-      <w:r>
-        <w:t>MITSIM</w:t>
-      </w:r>
-      <w:r>
-        <w:rPr>
-          <w:rFonts w:hint="eastAsia"/>
-        </w:rPr>
-        <w:t xml:space="preserve"> [56, 57], </w:t>
-      </w:r>
-      <w:r>
-        <w:t>WATSIM</w:t>
-      </w:r>
-      <w:r>
-        <w:rPr>
-          <w:rFonts w:hint="eastAsia"/>
+        <w:t xml:space="preserve">proposed in existing works. </w:t>
+      </w:r>
+      <w:r>
+        <w:rPr>
+          <w:rFonts w:ascii="Calibri" w:hAnsi="Calibri" w:hint="eastAsia"/>
+        </w:rPr>
+        <w:t>E</w:t>
+      </w:r>
+      <w:r>
+        <w:rPr>
+          <w:rFonts w:ascii="Calibri" w:hAnsi="Calibri"/>
+        </w:rPr>
+        <w:t xml:space="preserve">xtended </w:t>
+      </w:r>
+      <w:proofErr w:type="spellStart"/>
+      <w:r>
+        <w:rPr>
+          <w:rFonts w:ascii="Calibri" w:hAnsi="Calibri"/>
+        </w:rPr>
+        <w:t>Kalman</w:t>
+      </w:r>
+      <w:proofErr w:type="spellEnd"/>
+      <w:r>
+        <w:rPr>
+          <w:rFonts w:ascii="Calibri" w:hAnsi="Calibri"/>
+        </w:rPr>
+        <w:t xml:space="preserve"> filter</w:t>
+      </w:r>
+      <w:r>
+        <w:rPr>
+          <w:rFonts w:ascii="Calibri" w:hAnsi="Calibri" w:hint="eastAsia"/>
+        </w:rPr>
+        <w:t xml:space="preserve"> (EKF)</w:t>
+      </w:r>
+      <w:r>
+        <w:rPr>
+          <w:rFonts w:ascii="Calibri" w:hAnsi="Calibri" w:hint="eastAsia"/>
+        </w:rPr>
+        <w:t xml:space="preserve">, for instance, </w:t>
+      </w:r>
+      <w:r>
+        <w:rPr>
+          <w:rFonts w:ascii="Calibri" w:hAnsi="Calibri" w:hint="eastAsia"/>
+        </w:rPr>
+        <w:t>has been applied in [2-5</w:t>
+      </w:r>
+      <w:r>
+        <w:rPr>
+          <w:rFonts w:ascii="Calibri" w:hAnsi="Calibri" w:hint="eastAsia"/>
+        </w:rPr>
+        <w:t>]</w:t>
+      </w:r>
+      <w:r>
+        <w:rPr>
+          <w:rFonts w:ascii="Calibri" w:hAnsi="Calibri" w:hint="eastAsia"/>
+        </w:rPr>
+        <w:t xml:space="preserve"> for better estimation of traffic states (vehicle velocity and density)</w:t>
+      </w:r>
+      <w:r>
+        <w:rPr>
+          <w:rFonts w:ascii="Calibri" w:hAnsi="Calibri" w:hint="eastAsia"/>
+        </w:rPr>
+        <w:t xml:space="preserve">. In [2, </w:t>
+      </w:r>
+      <w:r>
+        <w:rPr>
+          <w:rFonts w:ascii="Calibri" w:hAnsi="Calibri" w:hint="eastAsia"/>
+        </w:rPr>
+        <w:t>3</w:t>
+      </w:r>
+      <w:r>
+        <w:rPr>
+          <w:rFonts w:ascii="Calibri" w:hAnsi="Calibri" w:hint="eastAsia"/>
+        </w:rPr>
+        <w:t>, 5</w:t>
+      </w:r>
+      <w:r>
+        <w:rPr>
+          <w:rFonts w:ascii="Calibri" w:hAnsi="Calibri" w:hint="eastAsia"/>
+        </w:rPr>
+        <w:t xml:space="preserve">], real-time freeway traffic states are estimated based on a </w:t>
+      </w:r>
+      <w:r>
+        <w:rPr>
+          <w:rFonts w:ascii="Calibri" w:hAnsi="Calibri" w:hint="eastAsia"/>
+        </w:rPr>
+        <w:t xml:space="preserve">stochastic </w:t>
+      </w:r>
+      <w:r>
+        <w:rPr>
+          <w:rFonts w:ascii="Calibri" w:hAnsi="Calibri" w:hint="eastAsia"/>
+        </w:rPr>
+        <w:t>macro traffic flow model</w:t>
+      </w:r>
+      <w:r>
+        <w:rPr>
+          <w:rFonts w:ascii="Calibri" w:hAnsi="Calibri" w:hint="eastAsia"/>
         </w:rPr>
         <w:t xml:space="preserve">, </w:t>
       </w:r>
-      <w:r>
-        <w:t>PARAMICS</w:t>
-      </w:r>
-      <w:r>
-        <w:rPr>
-          <w:rFonts w:hint="eastAsia"/>
-        </w:rPr>
-        <w:t xml:space="preserve"> [60, 61]</w:t>
-      </w:r>
-      <w:r>
-        <w:rPr>
-          <w:rFonts w:hint="eastAsia"/>
-        </w:rPr>
-        <w:t xml:space="preserve"> and T</w:t>
-      </w:r>
-      <w:r>
-        <w:t>RANSIMS</w:t>
-      </w:r>
-      <w:r>
-        <w:rPr>
-          <w:rFonts w:hint="eastAsia"/>
+      <w:proofErr w:type="spellStart"/>
+      <w:r>
+        <w:rPr>
+          <w:rFonts w:ascii="Calibri" w:hAnsi="Calibri"/>
+        </w:rPr>
+        <w:t>Lighthill</w:t>
+      </w:r>
+      <w:proofErr w:type="spellEnd"/>
+      <w:r>
+        <w:rPr>
+          <w:rFonts w:ascii="Calibri" w:hAnsi="Calibri"/>
+        </w:rPr>
+        <w:t>-</w:t>
+      </w:r>
+      <w:proofErr w:type="spellStart"/>
+      <w:r>
+        <w:rPr>
+          <w:rFonts w:ascii="Calibri" w:hAnsi="Calibri"/>
+        </w:rPr>
+        <w:t>Whitham</w:t>
+      </w:r>
+      <w:proofErr w:type="spellEnd"/>
+      <w:r>
+        <w:rPr>
+          <w:rFonts w:ascii="Calibri" w:hAnsi="Calibri"/>
+        </w:rPr>
+        <w:t>-Richards (LWR) partial di</w:t>
+      </w:r>
+      <w:r>
+        <w:rPr>
+          <w:rFonts w:ascii="Calibri" w:hAnsi="Calibri" w:hint="eastAsia"/>
+        </w:rPr>
+        <w:t>ff</w:t>
+      </w:r>
+      <w:r>
+        <w:rPr>
+          <w:rFonts w:ascii="Calibri" w:hAnsi="Calibri"/>
+        </w:rPr>
+        <w:t>erential equation</w:t>
+      </w:r>
+      <w:r>
+        <w:rPr>
+          <w:rFonts w:ascii="Calibri" w:hAnsi="Calibri" w:hint="eastAsia"/>
         </w:rPr>
         <w:t xml:space="preserve"> </w:t>
       </w:r>
       <w:r>
         <w:rPr>
-          <w:rFonts w:hint="eastAsia"/>
-        </w:rPr>
-        <w:t xml:space="preserve">[62, 63] </w:t>
-      </w:r>
-      <w:r>
-        <w:rPr>
-          <w:rFonts w:hint="eastAsia"/>
-        </w:rPr>
-        <w:t>have also been proposed in many related works so far and the comparison of some of the models can be found in [</w:t>
-      </w:r>
-      <w:r>
-        <w:rPr>
-          <w:rFonts w:hint="eastAsia"/>
-        </w:rPr>
-        <w:t xml:space="preserve">58, </w:t>
-      </w:r>
-      <w:r>
-        <w:rPr>
-          <w:rFonts w:hint="eastAsia"/>
-        </w:rPr>
-        <w:t>59</w:t>
-      </w:r>
-      <w:r>
-        <w:rPr>
-          <w:rFonts w:hint="eastAsia"/>
-        </w:rPr>
-        <w:t xml:space="preserve">]. </w:t>
-      </w:r>
-      <w:r>
-        <w:rPr>
-          <w:rFonts w:hint="eastAsia"/>
-        </w:rPr>
-        <w:t>The compromi</w:t>
-      </w:r>
-      <w:r>
-        <w:rPr>
-          <w:rFonts w:hint="eastAsia"/>
-        </w:rPr>
-        <w:t xml:space="preserve">se will be the </w:t>
-      </w:r>
-      <w:proofErr w:type="spellStart"/>
-      <w:r>
-        <w:rPr>
-          <w:rFonts w:hint="eastAsia"/>
-        </w:rPr>
-        <w:t>meso</w:t>
-      </w:r>
-      <w:proofErr w:type="spellEnd"/>
-      <w:r>
-        <w:rPr>
-          <w:rFonts w:hint="eastAsia"/>
-        </w:rPr>
-        <w:t xml:space="preserve"> model</w:t>
-      </w:r>
-      <w:r>
-        <w:rPr>
-          <w:rFonts w:hint="eastAsia"/>
-        </w:rPr>
-        <w:t xml:space="preserve">, which </w:t>
-      </w:r>
-      <w:r>
-        <w:rPr>
-          <w:rFonts w:hint="eastAsia"/>
-        </w:rPr>
-        <w:t>maintain</w:t>
-      </w:r>
-      <w:r>
-        <w:rPr>
-          <w:rFonts w:hint="eastAsia"/>
-        </w:rPr>
-        <w:t>s</w:t>
-      </w:r>
-      <w:r>
-        <w:rPr>
-          <w:rFonts w:hint="eastAsia"/>
-        </w:rPr>
-        <w:t xml:space="preserve"> individual vehicle representation but more aggregated than traffic dynamics</w:t>
-      </w:r>
-      <w:r>
-        <w:rPr>
-          <w:rFonts w:hint="eastAsia"/>
-        </w:rPr>
-        <w:t xml:space="preserve"> [</w:t>
-      </w:r>
-      <w:r>
-        <w:rPr>
-          <w:rFonts w:hint="eastAsia"/>
-        </w:rPr>
-        <w:t>10</w:t>
-      </w:r>
-      <w:r>
-        <w:rPr>
-          <w:rFonts w:hint="eastAsia"/>
-        </w:rPr>
-        <w:t>]</w:t>
-      </w:r>
-      <w:r>
-        <w:rPr>
-          <w:rFonts w:hint="eastAsia"/>
+          <w:rFonts w:ascii="Calibri" w:hAnsi="Calibri" w:hint="eastAsia"/>
+        </w:rPr>
+        <w:t xml:space="preserve">(PDE) </w:t>
+      </w:r>
+      <w:r>
+        <w:rPr>
+          <w:rFonts w:ascii="Calibri" w:hAnsi="Calibri" w:hint="eastAsia"/>
+        </w:rPr>
+        <w:t>model [30,31] which has been widely</w:t>
+      </w:r>
+      <w:r>
+        <w:rPr>
+          <w:rFonts w:ascii="Calibri" w:hAnsi="Calibri" w:hint="eastAsia"/>
+        </w:rPr>
+        <w:t xml:space="preserve"> </w:t>
+      </w:r>
+      <w:r>
+        <w:rPr>
+          <w:rFonts w:ascii="Calibri" w:hAnsi="Calibri" w:hint="eastAsia"/>
+        </w:rPr>
+        <w:t xml:space="preserve">used in traffic flow dynamic analysis. </w:t>
+      </w:r>
+      <w:r>
+        <w:rPr>
+          <w:rFonts w:ascii="Calibri" w:hAnsi="Calibri" w:hint="eastAsia"/>
+        </w:rPr>
+        <w:t xml:space="preserve">[4] </w:t>
+      </w:r>
+      <w:proofErr w:type="gramStart"/>
+      <w:r>
+        <w:rPr>
+          <w:rFonts w:ascii="Calibri" w:hAnsi="Calibri" w:hint="eastAsia"/>
+        </w:rPr>
+        <w:t>presents</w:t>
+      </w:r>
+      <w:proofErr w:type="gramEnd"/>
+      <w:r>
+        <w:rPr>
+          <w:rFonts w:ascii="Calibri" w:hAnsi="Calibri" w:hint="eastAsia"/>
+        </w:rPr>
+        <w:t xml:space="preserve"> traffic states estimation and prediction based on a cell </w:t>
+      </w:r>
+      <w:r>
+        <w:rPr>
+          <w:rFonts w:ascii="Calibri" w:hAnsi="Calibri"/>
+        </w:rPr>
+        <w:t>transmiss</w:t>
+      </w:r>
+      <w:r>
+        <w:rPr>
+          <w:rFonts w:ascii="Calibri" w:hAnsi="Calibri" w:hint="eastAsia"/>
+        </w:rPr>
+        <w:t>ion model which is transcribed in a closed analytical state-space form</w:t>
+      </w:r>
+      <w:r>
+        <w:rPr>
+          <w:rFonts w:ascii="Calibri" w:hAnsi="Calibri" w:hint="eastAsia"/>
         </w:rPr>
         <w:t xml:space="preserve">. </w:t>
       </w:r>
       <w:r>
         <w:rPr>
-          <w:rFonts w:hint="eastAsia"/>
-        </w:rPr>
-        <w:t xml:space="preserve">For example, </w:t>
-      </w:r>
-      <w:r>
-        <w:t>CONTRAM</w:t>
-      </w:r>
-      <w:r>
-        <w:rPr>
-          <w:rFonts w:hint="eastAsia"/>
-        </w:rPr>
-        <w:t xml:space="preserve"> [11] uses nodes and links to represent road network, and the vehicles are grouped into packets that traveling through the links. In [12], </w:t>
-      </w:r>
-      <w:r>
-        <w:rPr>
-          <w:rFonts w:hint="eastAsia"/>
-        </w:rPr>
-        <w:t xml:space="preserve">DYNAMIT is introduced </w:t>
-      </w:r>
-      <w:r>
-        <w:rPr>
-          <w:rFonts w:hint="eastAsia"/>
-        </w:rPr>
-        <w:t>based on speed-density</w:t>
-      </w:r>
-      <w:r>
-        <w:rPr>
-          <w:rFonts w:hint="eastAsia"/>
-        </w:rPr>
-        <w:t xml:space="preserve"> relationship and queuing model. In this model, lanes are represented in detail only when congestion or queue builds up. It also considers the operation at intersections. DYNASMART </w:t>
-      </w:r>
-      <w:r>
-        <w:rPr>
-          <w:rFonts w:hint="eastAsia"/>
-        </w:rPr>
-        <w:t xml:space="preserve">[13] extends the model by introducing signalized intersections to model delays at facilities. </w:t>
-      </w:r>
-      <w:r>
-        <w:rPr>
-          <w:rFonts w:hint="eastAsia"/>
-        </w:rPr>
-        <w:t xml:space="preserve">Other similar models are discussed in [14-17]. </w:t>
-      </w:r>
-      <w:r>
-        <w:rPr>
-          <w:rFonts w:hint="eastAsia"/>
-        </w:rPr>
-        <w:t xml:space="preserve">Furthermore, the combinations of the models have also been proposed for large-scale simulations in order to balance the efficiency and details. </w:t>
-      </w:r>
-      <w:r>
-        <w:rPr>
-          <w:rFonts w:hint="eastAsia"/>
-        </w:rPr>
-        <w:t xml:space="preserve">To be specific, hybrid models usually apply the lower level models to model specific areas of interest with details, while simulating the remaining areas in lesser detail on higher level models. Hybrid </w:t>
-      </w:r>
-      <w:proofErr w:type="spellStart"/>
-      <w:r>
-        <w:rPr>
-          <w:rFonts w:hint="eastAsia"/>
-        </w:rPr>
-        <w:t>meso</w:t>
-      </w:r>
-      <w:proofErr w:type="spellEnd"/>
-      <w:r>
-        <w:rPr>
-          <w:rFonts w:hint="eastAsia"/>
-        </w:rPr>
-        <w:t xml:space="preserve">-micro models can be found in </w:t>
-      </w:r>
-      <w:r>
-        <w:rPr>
-          <w:rFonts w:hint="eastAsia"/>
-        </w:rPr>
-        <w:t>[9</w:t>
-      </w:r>
-      <w:proofErr w:type="gramStart"/>
-      <w:r>
-        <w:rPr>
-          <w:rFonts w:hint="eastAsia"/>
-        </w:rPr>
-        <w:t>]</w:t>
-      </w:r>
-      <w:r>
-        <w:rPr>
-          <w:rFonts w:hint="eastAsia"/>
-        </w:rPr>
-        <w:t>[</w:t>
-      </w:r>
-      <w:proofErr w:type="gramEnd"/>
-      <w:r>
-        <w:rPr>
-          <w:rFonts w:hint="eastAsia"/>
-        </w:rPr>
-        <w:t>18</w:t>
-      </w:r>
-      <w:r>
-        <w:rPr>
-          <w:rFonts w:hint="eastAsia"/>
-        </w:rPr>
-        <w:t>-21</w:t>
-      </w:r>
-      <w:r>
-        <w:rPr>
-          <w:rFonts w:hint="eastAsia"/>
-        </w:rPr>
-        <w:t>]</w:t>
-      </w:r>
-      <w:r>
-        <w:rPr>
-          <w:rFonts w:hint="eastAsia"/>
-        </w:rPr>
-        <w:t xml:space="preserve"> while macro-micro models have been proposed in </w:t>
-      </w:r>
-      <w:r>
-        <w:rPr>
-          <w:rFonts w:hint="eastAsia"/>
-        </w:rPr>
-        <w:t xml:space="preserve">[22-24]. </w:t>
-      </w:r>
-      <w:r>
-        <w:rPr>
-          <w:rFonts w:hint="eastAsia"/>
-        </w:rPr>
-        <w:t xml:space="preserve">The open problem of hybrid models is the consistency of different representations of vehicles, road networks and traffic dynamics, and the performance of both sub-models should synchronize with all the parameters such as travel time, road density. </w:t>
-      </w:r>
-    </w:p>
-    <w:p>
-      <w:pPr>
-        <w:rPr>
-          <w:rFonts w:ascii="Calibri" w:hAnsi="Calibri"/>
-        </w:rPr>
-      </w:pPr>
-      <w:r>
-        <w:t xml:space="preserve"> </w:t>
-      </w:r>
-      <w:r>
-        <w:rPr>
-          <w:rFonts w:hint="eastAsia"/>
-        </w:rPr>
-        <w:t xml:space="preserve"> </w:t>
-      </w:r>
-      <w:r>
-        <w:rPr>
-          <w:rFonts w:ascii="Calibri" w:hAnsi="Calibri"/>
-        </w:rPr>
-        <w:t xml:space="preserve">The </w:t>
-      </w:r>
-      <w:proofErr w:type="spellStart"/>
-      <w:r>
-        <w:rPr>
-          <w:rFonts w:ascii="Calibri" w:hAnsi="Calibri"/>
-        </w:rPr>
-        <w:t>MovSim</w:t>
-      </w:r>
-      <w:proofErr w:type="spellEnd"/>
-      <w:r>
-        <w:rPr>
-          <w:rFonts w:ascii="Calibri" w:hAnsi="Calibri" w:hint="eastAsia"/>
-        </w:rPr>
-        <w:t xml:space="preserve">, also known as </w:t>
-      </w:r>
-      <w:r>
-        <w:rPr>
-          <w:rFonts w:ascii="Calibri" w:hAnsi="Calibri"/>
-        </w:rPr>
-        <w:t xml:space="preserve">Multi-model </w:t>
-      </w:r>
-      <w:r>
-        <w:rPr>
-          <w:rFonts w:ascii="Calibri" w:hAnsi="Calibri"/>
-        </w:rPr>
-        <w:t>open-source vehicular</w:t>
-      </w:r>
-      <w:r>
-        <w:rPr>
-          <w:rFonts w:ascii="Calibri" w:hAnsi="Calibri" w:hint="eastAsia"/>
-        </w:rPr>
-        <w:t>-</w:t>
-      </w:r>
-      <w:r>
-        <w:rPr>
-          <w:rFonts w:ascii="Calibri" w:hAnsi="Calibri"/>
-        </w:rPr>
-        <w:t>traffic Simulator</w:t>
-      </w:r>
-      <w:r>
-        <w:rPr>
-          <w:rStyle w:val="FootnoteReference"/>
-          <w:rFonts w:ascii="Calibri" w:hAnsi="Calibri"/>
-        </w:rPr>
-        <w:footnoteReference w:id="3"/>
-      </w:r>
-      <w:r>
-        <w:rPr>
-          <w:rFonts w:ascii="Calibri" w:hAnsi="Calibri"/>
-        </w:rPr>
-        <w:t xml:space="preserve"> </w:t>
-      </w:r>
-      <w:r>
-        <w:rPr>
-          <w:rFonts w:ascii="Calibri" w:hAnsi="Calibri" w:hint="eastAsia"/>
-        </w:rPr>
-        <w:t>[25]</w:t>
-      </w:r>
-      <w:r>
-        <w:rPr>
-          <w:rFonts w:ascii="Calibri" w:hAnsi="Calibri" w:hint="eastAsia"/>
-        </w:rPr>
-        <w:t xml:space="preserve">, </w:t>
-      </w:r>
-      <w:r>
-        <w:rPr>
-          <w:rFonts w:ascii="Calibri" w:hAnsi="Calibri"/>
-        </w:rPr>
-        <w:t>we will</w:t>
-      </w:r>
-      <w:r>
-        <w:rPr>
-          <w:rFonts w:ascii="Calibri" w:hAnsi="Calibri"/>
-        </w:rPr>
-        <w:t xml:space="preserve"> use in this project is a micro</w:t>
-      </w:r>
-      <w:r>
-        <w:rPr>
-          <w:rFonts w:ascii="Calibri" w:hAnsi="Calibri" w:hint="eastAsia"/>
-        </w:rPr>
-        <w:t>scopic traffic</w:t>
-      </w:r>
-      <w:r>
-        <w:rPr>
-          <w:rFonts w:ascii="Calibri" w:hAnsi="Calibri" w:hint="eastAsia"/>
-        </w:rPr>
-        <w:t xml:space="preserve"> simulator</w:t>
-      </w:r>
-      <w:r>
-        <w:rPr>
-          <w:rFonts w:ascii="Calibri" w:hAnsi="Calibri"/>
-        </w:rPr>
-        <w:t xml:space="preserve">. It </w:t>
-      </w:r>
-      <w:r>
-        <w:rPr>
-          <w:rFonts w:ascii="Calibri" w:hAnsi="Calibri" w:hint="eastAsia"/>
-        </w:rPr>
-        <w:t xml:space="preserve">implements various car-following models such as time continuous models, iterated maps and cellular automata. </w:t>
-      </w:r>
-      <w:r>
-        <w:rPr>
-          <w:rFonts w:ascii="Calibri" w:hAnsi="Calibri" w:hint="eastAsia"/>
-        </w:rPr>
-        <w:t xml:space="preserve">Some demo applets have been shown on the German computer exhibition CeBIT 2009 and 2010, and also in </w:t>
-      </w:r>
-      <w:proofErr w:type="spellStart"/>
-      <w:r>
-        <w:rPr>
-          <w:rFonts w:ascii="Calibri" w:hAnsi="Calibri" w:hint="eastAsia"/>
-        </w:rPr>
-        <w:t>Wallstreet</w:t>
-      </w:r>
-      <w:proofErr w:type="spellEnd"/>
-      <w:r>
-        <w:rPr>
-          <w:rFonts w:ascii="Calibri" w:hAnsi="Calibri" w:hint="eastAsia"/>
-        </w:rPr>
-        <w:t xml:space="preserve"> Journal </w:t>
-      </w:r>
-      <w:r>
-        <w:rPr>
-          <w:rFonts w:ascii="Calibri" w:hAnsi="Calibri"/>
-        </w:rPr>
-        <w:t>(July 1, 2005)</w:t>
-      </w:r>
-      <w:r>
-        <w:rPr>
-          <w:rFonts w:ascii="Calibri" w:hAnsi="Calibri" w:hint="eastAsia"/>
-        </w:rPr>
-        <w:t xml:space="preserve"> as well as some TV and Radio </w:t>
-      </w:r>
-      <w:r>
-        <w:rPr>
-          <w:rFonts w:ascii="Calibri" w:hAnsi="Calibri"/>
-        </w:rPr>
-        <w:t>broadcasts [</w:t>
-      </w:r>
-      <w:r>
-        <w:rPr>
-          <w:rFonts w:ascii="Calibri" w:hAnsi="Calibri" w:hint="eastAsia"/>
-        </w:rPr>
-        <w:t>25].</w:t>
-      </w:r>
-      <w:r>
-        <w:rPr>
-          <w:rFonts w:ascii="Calibri" w:hAnsi="Calibri" w:hint="eastAsia"/>
-        </w:rPr>
-        <w:t xml:space="preserve"> </w:t>
-      </w:r>
-      <w:r>
-        <w:rPr>
-          <w:rFonts w:ascii="Calibri" w:hAnsi="Calibri" w:hint="eastAsia"/>
-        </w:rPr>
-        <w:t>This simulator</w:t>
-      </w:r>
-      <w:r>
-        <w:rPr>
-          <w:rFonts w:ascii="Calibri" w:hAnsi="Calibri"/>
-        </w:rPr>
-        <w:t xml:space="preserve"> has been released as an open source project, and </w:t>
-      </w:r>
-      <w:r>
-        <w:rPr>
-          <w:rFonts w:ascii="Calibri" w:hAnsi="Calibri" w:hint="eastAsia"/>
-        </w:rPr>
-        <w:t>applied for traffic dynamic research in many existing literatures</w:t>
-      </w:r>
-      <w:r>
-        <w:rPr>
-          <w:rFonts w:ascii="Calibri" w:hAnsi="Calibri"/>
-        </w:rPr>
-        <w:t xml:space="preserve"> works</w:t>
-      </w:r>
-      <w:r>
-        <w:rPr>
-          <w:rFonts w:ascii="Calibri" w:hAnsi="Calibri" w:hint="eastAsia"/>
-        </w:rPr>
-        <w:t xml:space="preserve">. For example, </w:t>
-      </w:r>
-      <w:r>
-        <w:rPr>
-          <w:rFonts w:ascii="Calibri" w:hAnsi="Calibri" w:hint="eastAsia"/>
-        </w:rPr>
-        <w:t xml:space="preserve">the builder of </w:t>
-      </w:r>
-      <w:proofErr w:type="spellStart"/>
-      <w:r>
-        <w:rPr>
-          <w:rFonts w:ascii="Calibri" w:hAnsi="Calibri" w:hint="eastAsia"/>
-        </w:rPr>
-        <w:t>MovSim</w:t>
-      </w:r>
-      <w:proofErr w:type="spellEnd"/>
-      <w:r>
-        <w:rPr>
-          <w:rFonts w:ascii="Calibri" w:hAnsi="Calibri" w:hint="eastAsia"/>
-        </w:rPr>
-        <w:t xml:space="preserve">, Martin </w:t>
-      </w:r>
-      <w:proofErr w:type="spellStart"/>
-      <w:r>
-        <w:rPr>
-          <w:rFonts w:ascii="Calibri" w:hAnsi="Calibri" w:hint="eastAsia"/>
-        </w:rPr>
-        <w:t>Treiber</w:t>
-      </w:r>
-      <w:proofErr w:type="spellEnd"/>
-      <w:r>
-        <w:rPr>
-          <w:rFonts w:ascii="Calibri" w:hAnsi="Calibri" w:hint="eastAsia"/>
-        </w:rPr>
-        <w:t xml:space="preserve"> </w:t>
-      </w:r>
-      <w:r>
-        <w:rPr>
-          <w:rFonts w:ascii="Calibri" w:hAnsi="Calibri" w:hint="eastAsia"/>
-        </w:rPr>
-        <w:t xml:space="preserve">has utilized this simulator to simulate enhanced Intelligent Driver Model in [26]. In addition, in order to show the consistency between their experimental findings with the proposed theoretical phase diagram they simulate on-ramp, lane closing situations using Intelligent Driver Model </w:t>
-      </w:r>
-      <w:r>
-        <w:rPr>
-          <w:rFonts w:ascii="Calibri" w:hAnsi="Calibri" w:hint="eastAsia"/>
-        </w:rPr>
-        <w:t>in [27]. Other researchers in [28</w:t>
-      </w:r>
-      <w:proofErr w:type="gramStart"/>
-      <w:r>
-        <w:rPr>
-          <w:rFonts w:ascii="Calibri" w:hAnsi="Calibri" w:hint="eastAsia"/>
-        </w:rPr>
-        <w:t>][</w:t>
-      </w:r>
-      <w:proofErr w:type="gramEnd"/>
-      <w:r>
-        <w:rPr>
-          <w:rFonts w:ascii="Calibri" w:hAnsi="Calibri" w:hint="eastAsia"/>
-        </w:rPr>
-        <w:t xml:space="preserve">29] </w:t>
-      </w:r>
-      <w:r>
-        <w:rPr>
-          <w:rFonts w:ascii="Calibri" w:hAnsi="Calibri" w:hint="eastAsia"/>
-        </w:rPr>
-        <w:t>study the intelligent vehicle control strategy based on an multi-objective algorithm. Thanks to the</w:t>
-      </w:r>
-      <w:r>
-        <w:rPr>
-          <w:rFonts w:ascii="Calibri" w:hAnsi="Calibri" w:hint="eastAsia"/>
-        </w:rPr>
-        <w:t xml:space="preserve"> open-source </w:t>
-      </w:r>
-      <w:r>
-        <w:rPr>
-          <w:rFonts w:ascii="Calibri" w:hAnsi="Calibri" w:hint="eastAsia"/>
-        </w:rPr>
-        <w:t xml:space="preserve">feature of </w:t>
-      </w:r>
-      <w:proofErr w:type="spellStart"/>
-      <w:r>
-        <w:rPr>
-          <w:rFonts w:ascii="Calibri" w:hAnsi="Calibri" w:hint="eastAsia"/>
-        </w:rPr>
-        <w:t>MovSim</w:t>
-      </w:r>
-      <w:proofErr w:type="spellEnd"/>
-      <w:r>
-        <w:rPr>
-          <w:rFonts w:ascii="Calibri" w:hAnsi="Calibri" w:hint="eastAsia"/>
-        </w:rPr>
-        <w:t xml:space="preserve"> </w:t>
-      </w:r>
-      <w:r>
-        <w:rPr>
-          <w:rFonts w:ascii="Calibri" w:hAnsi="Calibri" w:hint="eastAsia"/>
-        </w:rPr>
-        <w:t>they can modify</w:t>
-      </w:r>
-      <w:r>
-        <w:rPr>
-          <w:rFonts w:ascii="Calibri" w:hAnsi="Calibri" w:hint="eastAsia"/>
-        </w:rPr>
-        <w:t xml:space="preserve"> the models and </w:t>
-      </w:r>
-      <w:r>
-        <w:rPr>
-          <w:rFonts w:ascii="Calibri" w:hAnsi="Calibri" w:hint="eastAsia"/>
-        </w:rPr>
-        <w:t>employ</w:t>
-      </w:r>
-      <w:r>
-        <w:rPr>
-          <w:rFonts w:ascii="Calibri" w:hAnsi="Calibri" w:hint="eastAsia"/>
-        </w:rPr>
-        <w:t xml:space="preserve"> extra layer</w:t>
-      </w:r>
-      <w:r>
-        <w:rPr>
-          <w:rFonts w:ascii="Calibri" w:hAnsi="Calibri" w:hint="eastAsia"/>
-        </w:rPr>
-        <w:t>s for decision making process</w:t>
-      </w:r>
-      <w:r>
-        <w:rPr>
-          <w:rFonts w:ascii="Calibri" w:hAnsi="Calibri" w:hint="eastAsia"/>
-        </w:rPr>
-        <w:t xml:space="preserve"> without </w:t>
-      </w:r>
-      <w:r>
-        <w:rPr>
-          <w:rFonts w:ascii="Calibri" w:hAnsi="Calibri"/>
-        </w:rPr>
-        <w:t>much effort</w:t>
-      </w:r>
-      <w:r>
-        <w:rPr>
-          <w:rFonts w:ascii="Calibri" w:hAnsi="Calibri" w:hint="eastAsia"/>
-        </w:rPr>
-        <w:t xml:space="preserve">. </w:t>
-      </w:r>
-    </w:p>
-    <w:p>
-      <w:pPr>
-        <w:ind w:firstLine="420"/>
-        <w:rPr>
-          <w:rFonts w:ascii="Calibri" w:hAnsi="Calibri"/>
-        </w:rPr>
-      </w:pPr>
-      <w:r>
-        <w:rPr>
-          <w:rFonts w:ascii="Calibri" w:hAnsi="Calibri"/>
-        </w:rPr>
-        <w:t xml:space="preserve">Much work has been carried out on traffic data assimilation. This is due to the fact that simulation models are commonly used in traffic management, and the fact that a lot of sensor data exist. </w:t>
-      </w:r>
-      <w:r>
-        <w:rPr>
-          <w:rFonts w:ascii="Calibri" w:hAnsi="Calibri" w:hint="eastAsia"/>
-        </w:rPr>
-        <w:t xml:space="preserve">Various </w:t>
-      </w:r>
-      <w:r>
-        <w:rPr>
-          <w:rFonts w:ascii="Calibri" w:hAnsi="Calibri"/>
-        </w:rPr>
-        <w:t>data assimilation</w:t>
-      </w:r>
-      <w:r>
-        <w:rPr>
-          <w:rFonts w:ascii="Calibri" w:hAnsi="Calibri"/>
-        </w:rPr>
-        <w:t xml:space="preserve"> </w:t>
-      </w:r>
-      <w:r>
-        <w:rPr>
-          <w:rFonts w:ascii="Calibri" w:hAnsi="Calibri" w:hint="eastAsia"/>
-        </w:rPr>
-        <w:t xml:space="preserve">methods, also known as filtering algorithms, have been proposed in existing works. </w:t>
-      </w:r>
-      <w:r>
-        <w:rPr>
-          <w:rFonts w:ascii="Calibri" w:hAnsi="Calibri" w:hint="eastAsia"/>
-        </w:rPr>
-        <w:t>E</w:t>
-      </w:r>
-      <w:r>
-        <w:rPr>
-          <w:rFonts w:ascii="Calibri" w:hAnsi="Calibri"/>
-        </w:rPr>
-        <w:t xml:space="preserve">xtended </w:t>
-      </w:r>
-      <w:proofErr w:type="spellStart"/>
-      <w:r>
-        <w:rPr>
-          <w:rFonts w:ascii="Calibri" w:hAnsi="Calibri"/>
+          <w:rFonts w:ascii="Calibri" w:hAnsi="Calibri" w:hint="eastAsia"/>
+        </w:rPr>
+        <w:t xml:space="preserve">Unscented </w:t>
+      </w:r>
+      <w:proofErr w:type="spellStart"/>
+      <w:r>
+        <w:rPr>
+          <w:rFonts w:ascii="Calibri" w:hAnsi="Calibri" w:hint="eastAsia"/>
         </w:rPr>
         <w:t>Kalman</w:t>
       </w:r>
       <w:proofErr w:type="spellEnd"/>
       <w:r>
         <w:rPr>
-          <w:rFonts w:ascii="Calibri" w:hAnsi="Calibri"/>
-        </w:rPr>
-        <w:t xml:space="preserve"> filter</w:t>
-      </w:r>
-      <w:r>
-        <w:rPr>
-          <w:rFonts w:ascii="Calibri" w:hAnsi="Calibri" w:hint="eastAsia"/>
-        </w:rPr>
-        <w:t xml:space="preserve"> (EKF)</w:t>
-      </w:r>
-      <w:r>
-        <w:rPr>
-          <w:rFonts w:ascii="Calibri" w:hAnsi="Calibri" w:hint="eastAsia"/>
-        </w:rPr>
-        <w:t xml:space="preserve">, for instance, </w:t>
-      </w:r>
-      <w:r>
-        <w:rPr>
-          <w:rFonts w:ascii="Calibri" w:hAnsi="Calibri" w:hint="eastAsia"/>
-        </w:rPr>
-        <w:t>has been applied in [2-5</w:t>
-      </w:r>
-      <w:r>
-        <w:rPr>
-          <w:rFonts w:ascii="Calibri" w:hAnsi="Calibri" w:hint="eastAsia"/>
-        </w:rPr>
-        <w:t>]</w:t>
-      </w:r>
-      <w:r>
-        <w:rPr>
-          <w:rFonts w:ascii="Calibri" w:hAnsi="Calibri" w:hint="eastAsia"/>
-        </w:rPr>
-        <w:t xml:space="preserve"> for better estimation of traffic states (vehicle velocity and density)</w:t>
-      </w:r>
-      <w:r>
-        <w:rPr>
-          <w:rFonts w:ascii="Calibri" w:hAnsi="Calibri" w:hint="eastAsia"/>
-        </w:rPr>
-        <w:t xml:space="preserve">. In [2, </w:t>
-      </w:r>
-      <w:r>
-        <w:rPr>
-          <w:rFonts w:ascii="Calibri" w:hAnsi="Calibri" w:hint="eastAsia"/>
-        </w:rPr>
-        <w:t>3</w:t>
-      </w:r>
-      <w:r>
-        <w:rPr>
-          <w:rFonts w:ascii="Calibri" w:hAnsi="Calibri" w:hint="eastAsia"/>
-        </w:rPr>
-        <w:t>, 5</w:t>
-      </w:r>
-      <w:r>
-        <w:rPr>
-          <w:rFonts w:ascii="Calibri" w:hAnsi="Calibri" w:hint="eastAsia"/>
-        </w:rPr>
-        <w:t xml:space="preserve">], real-time freeway traffic states are estimated based on a </w:t>
-      </w:r>
-      <w:r>
-        <w:rPr>
-          <w:rFonts w:ascii="Calibri" w:hAnsi="Calibri" w:hint="eastAsia"/>
-        </w:rPr>
-        <w:t xml:space="preserve">stochastic </w:t>
-      </w:r>
-      <w:r>
-        <w:rPr>
-          <w:rFonts w:ascii="Calibri" w:hAnsi="Calibri" w:hint="eastAsia"/>
-        </w:rPr>
-        <w:t>macro traffic flow model</w:t>
-      </w:r>
-      <w:r>
-        <w:rPr>
-          <w:rFonts w:ascii="Calibri" w:hAnsi="Calibri" w:hint="eastAsia"/>
-        </w:rPr>
-        <w:t xml:space="preserve">, </w:t>
-      </w:r>
-      <w:proofErr w:type="spellStart"/>
-      <w:r>
-        <w:rPr>
-          <w:rFonts w:ascii="Calibri" w:hAnsi="Calibri"/>
-        </w:rPr>
-        <w:t>Lighthill</w:t>
-      </w:r>
-      <w:proofErr w:type="spellEnd"/>
-      <w:r>
-        <w:rPr>
-          <w:rFonts w:ascii="Calibri" w:hAnsi="Calibri"/>
-        </w:rPr>
-        <w:t>-</w:t>
-      </w:r>
-      <w:proofErr w:type="spellStart"/>
-      <w:r>
-        <w:rPr>
-          <w:rFonts w:ascii="Calibri" w:hAnsi="Calibri"/>
-        </w:rPr>
-        <w:t>Whitham</w:t>
-      </w:r>
-      <w:proofErr w:type="spellEnd"/>
-      <w:r>
-        <w:rPr>
-          <w:rFonts w:ascii="Calibri" w:hAnsi="Calibri"/>
-        </w:rPr>
-        <w:t>-Richards (LWR) partial di</w:t>
-      </w:r>
-      <w:r>
-        <w:rPr>
-          <w:rFonts w:ascii="Calibri" w:hAnsi="Calibri" w:hint="eastAsia"/>
-        </w:rPr>
-        <w:t>ff</w:t>
-      </w:r>
-      <w:r>
-        <w:rPr>
-          <w:rFonts w:ascii="Calibri" w:hAnsi="Calibri"/>
-        </w:rPr>
-        <w:t>erential equation</w:t>
-      </w:r>
-      <w:r>
-        <w:rPr>
-          <w:rFonts w:ascii="Calibri" w:hAnsi="Calibri" w:hint="eastAsia"/>
-        </w:rPr>
-        <w:t xml:space="preserve"> </w:t>
-      </w:r>
-      <w:r>
-        <w:rPr>
-          <w:rFonts w:ascii="Calibri" w:hAnsi="Calibri" w:hint="eastAsia"/>
-        </w:rPr>
-        <w:t xml:space="preserve">(PDE) </w:t>
-      </w:r>
-      <w:r>
-        <w:rPr>
-          <w:rFonts w:ascii="Calibri" w:hAnsi="Calibri" w:hint="eastAsia"/>
-        </w:rPr>
-        <w:t>model [30,31] which has been widely</w:t>
-      </w:r>
-      <w:r>
-        <w:rPr>
-          <w:rFonts w:ascii="Calibri" w:hAnsi="Calibri" w:hint="eastAsia"/>
-        </w:rPr>
-        <w:t xml:space="preserve"> </w:t>
-      </w:r>
-      <w:r>
-        <w:rPr>
-          <w:rFonts w:ascii="Calibri" w:hAnsi="Calibri" w:hint="eastAsia"/>
-        </w:rPr>
-        <w:t xml:space="preserve">used in traffic flow dynamic analysis. </w:t>
-      </w:r>
-      <w:r>
-        <w:rPr>
-          <w:rFonts w:ascii="Calibri" w:hAnsi="Calibri" w:hint="eastAsia"/>
-        </w:rPr>
-        <w:t xml:space="preserve">[4] </w:t>
-      </w:r>
-      <w:proofErr w:type="gramStart"/>
-      <w:r>
-        <w:rPr>
-          <w:rFonts w:ascii="Calibri" w:hAnsi="Calibri" w:hint="eastAsia"/>
-        </w:rPr>
-        <w:t>presents</w:t>
-      </w:r>
-      <w:proofErr w:type="gramEnd"/>
-      <w:r>
-        <w:rPr>
-          <w:rFonts w:ascii="Calibri" w:hAnsi="Calibri" w:hint="eastAsia"/>
-        </w:rPr>
-        <w:t xml:space="preserve"> traffic states estimation and prediction based on a cell </w:t>
-      </w:r>
-      <w:r>
-        <w:rPr>
-          <w:rFonts w:ascii="Calibri" w:hAnsi="Calibri"/>
-        </w:rPr>
-        <w:t>transmiss</w:t>
-      </w:r>
-      <w:r>
-        <w:rPr>
-          <w:rFonts w:ascii="Calibri" w:hAnsi="Calibri" w:hint="eastAsia"/>
-        </w:rPr>
-        <w:t>ion model which is transcribed in a closed analytical state-space form</w:t>
-      </w:r>
-      <w:r>
-        <w:rPr>
-          <w:rFonts w:ascii="Calibri" w:hAnsi="Calibri" w:hint="eastAsia"/>
-        </w:rPr>
-        <w:t xml:space="preserve">. </w:t>
-      </w:r>
-      <w:r>
-        <w:rPr>
-          <w:rFonts w:ascii="Calibri" w:hAnsi="Calibri" w:hint="eastAsia"/>
-        </w:rPr>
-        <w:t xml:space="preserve">Unscented </w:t>
-      </w:r>
-      <w:proofErr w:type="spellStart"/>
-      <w:r>
-        <w:rPr>
-          <w:rFonts w:ascii="Calibri" w:hAnsi="Calibri" w:hint="eastAsia"/>
-        </w:rPr>
-        <w:t>Kalman</w:t>
-      </w:r>
-      <w:proofErr w:type="spellEnd"/>
-      <w:r>
-        <w:rPr>
           <w:rFonts w:ascii="Calibri" w:hAnsi="Calibri" w:hint="eastAsia"/>
         </w:rPr>
         <w:t xml:space="preserve"> Filter </w:t>
@@ -1598,14 +1700,7 @@
         <w:rPr>
           <w:rFonts w:ascii="Calibri" w:hAnsi="Calibri" w:hint="eastAsia"/>
         </w:rPr>
-        <w:t xml:space="preserve">Different </w:t>
-      </w:r>
-      <w:r>
-        <w:rPr>
-          <w:rFonts w:ascii="Calibri" w:hAnsi="Calibri" w:hint="eastAsia"/>
-        </w:rPr>
-        <w:lastRenderedPageBreak/>
-        <w:t xml:space="preserve">from EKF, UKF uses weighted samples to represent the target distribution </w:t>
+        <w:t xml:space="preserve">Different from EKF, UKF uses weighted samples to represent the target distribution </w:t>
       </w:r>
       <w:r>
         <w:rPr>
@@ -2870,9 +2965,8 @@
       <w:r>
         <w:t>, I., "</w:t>
       </w:r>
-      <w:bookmarkStart w:id="0" w:name="OLE_LINK1"/>
-      <w:bookmarkStart w:id="1" w:name="OLE_LINK2"/>
-      <w:bookmarkStart w:id="2" w:name="_GoBack"/>
+      <w:bookmarkStart w:id="1" w:name="OLE_LINK1"/>
+      <w:bookmarkStart w:id="2" w:name="OLE_LINK2"/>
       <w:r>
         <w:t xml:space="preserve">A discrete-event </w:t>
       </w:r>
@@ -2884,7 +2978,6 @@
       <w:r>
         <w:t xml:space="preserve"> traffic simulation model for hybrid traffic simulation</w:t>
       </w:r>
-      <w:bookmarkEnd w:id="0"/>
       <w:bookmarkEnd w:id="1"/>
       <w:bookmarkEnd w:id="2"/>
       <w:r>
@@ -4654,7 +4747,7 @@
 </file>
 
 <file path=word/endnotes.xml><?xml version="1.0" encoding="utf-8"?>
-<w:endnotes xmlns:wpc="http://schemas.microsoft.com/office/word/2010/wordprocessingCanvas" xmlns:mc="http://schemas.openxmlformats.org/markup-compatibility/2006" xmlns:o="urn:schemas-microsoft-com:office:office" xmlns:r="http://schemas.openxmlformats.org/officeDocument/2006/relationships" xmlns:m="http://schemas.openxmlformats.org/officeDocument/2006/math" xmlns:v="urn:schemas-microsoft-com:vml" xmlns:wp14="http://schemas.microsoft.com/office/word/2010/wordprocessingDrawing" xmlns:wp="http://schemas.openxmlformats.org/drawingml/2006/wordprocessingDrawing" xmlns:w10="urn:schemas-microsoft-com:office:word" xmlns:w="http://schemas.openxmlformats.org/wordprocessingml/2006/main" xmlns:w14="http://schemas.microsoft.com/office/word/2010/wordml" xmlns:w15="http://schemas.microsoft.com/office/word/2012/wordml" xmlns:wpg="http://schemas.microsoft.com/office/word/2010/wordprocessingGroup" xmlns:wpi="http://schemas.microsoft.com/office/word/2010/wordprocessingInk" xmlns:wne="http://schemas.microsoft.com/office/word/2006/wordml" xmlns:wps="http://schemas.microsoft.com/office/word/2010/wordprocessingShape" mc:Ignorable="w14 w15 wp14">
+<w:endnotes xmlns:wpc="http://schemas.microsoft.com/office/word/2010/wordprocessingCanvas" xmlns:mc="http://schemas.openxmlformats.org/markup-compatibility/2006" xmlns:o="urn:schemas-microsoft-com:office:office" xmlns:r="http://schemas.openxmlformats.org/officeDocument/2006/relationships" xmlns:m="http://schemas.openxmlformats.org/officeDocument/2006/math" xmlns:v="urn:schemas-microsoft-com:vml" xmlns:wp14="http://schemas.microsoft.com/office/word/2010/wordprocessingDrawing" xmlns:wp="http://schemas.openxmlformats.org/drawingml/2006/wordprocessingDrawing" xmlns:w10="urn:schemas-microsoft-com:office:word" xmlns:w="http://schemas.openxmlformats.org/wordprocessingml/2006/main" xmlns:w14="http://schemas.microsoft.com/office/word/2010/wordml" xmlns:wpg="http://schemas.microsoft.com/office/word/2010/wordprocessingGroup" xmlns:wpi="http://schemas.microsoft.com/office/word/2010/wordprocessingInk" xmlns:wne="http://schemas.microsoft.com/office/word/2006/wordml" xmlns:wps="http://schemas.microsoft.com/office/word/2010/wordprocessingShape" mc:Ignorable="w14 wp14">
   <w:endnote w:type="separator" w:id="-1">
     <w:p>
       <w:r>
@@ -4673,7 +4766,7 @@
 </file>
 
 <file path=word/footnotes.xml><?xml version="1.0" encoding="utf-8"?>
-<w:footnotes xmlns:wpc="http://schemas.microsoft.com/office/word/2010/wordprocessingCanvas" xmlns:mc="http://schemas.openxmlformats.org/markup-compatibility/2006" xmlns:o="urn:schemas-microsoft-com:office:office" xmlns:r="http://schemas.openxmlformats.org/officeDocument/2006/relationships" xmlns:m="http://schemas.openxmlformats.org/officeDocument/2006/math" xmlns:v="urn:schemas-microsoft-com:vml" xmlns:wp14="http://schemas.microsoft.com/office/word/2010/wordprocessingDrawing" xmlns:wp="http://schemas.openxmlformats.org/drawingml/2006/wordprocessingDrawing" xmlns:w10="urn:schemas-microsoft-com:office:word" xmlns:w="http://schemas.openxmlformats.org/wordprocessingml/2006/main" xmlns:w14="http://schemas.microsoft.com/office/word/2010/wordml" xmlns:w15="http://schemas.microsoft.com/office/word/2012/wordml" xmlns:wpg="http://schemas.microsoft.com/office/word/2010/wordprocessingGroup" xmlns:wpi="http://schemas.microsoft.com/office/word/2010/wordprocessingInk" xmlns:wne="http://schemas.microsoft.com/office/word/2006/wordml" xmlns:wps="http://schemas.microsoft.com/office/word/2010/wordprocessingShape" mc:Ignorable="w14 w15 wp14">
+<w:footnotes xmlns:wpc="http://schemas.microsoft.com/office/word/2010/wordprocessingCanvas" xmlns:mc="http://schemas.openxmlformats.org/markup-compatibility/2006" xmlns:o="urn:schemas-microsoft-com:office:office" xmlns:r="http://schemas.openxmlformats.org/officeDocument/2006/relationships" xmlns:m="http://schemas.openxmlformats.org/officeDocument/2006/math" xmlns:v="urn:schemas-microsoft-com:vml" xmlns:wp14="http://schemas.microsoft.com/office/word/2010/wordprocessingDrawing" xmlns:wp="http://schemas.openxmlformats.org/drawingml/2006/wordprocessingDrawing" xmlns:w10="urn:schemas-microsoft-com:office:word" xmlns:w="http://schemas.openxmlformats.org/wordprocessingml/2006/main" xmlns:w14="http://schemas.microsoft.com/office/word/2010/wordml" xmlns:wpg="http://schemas.microsoft.com/office/word/2010/wordprocessingGroup" xmlns:wpi="http://schemas.microsoft.com/office/word/2010/wordprocessingInk" xmlns:wne="http://schemas.microsoft.com/office/word/2006/wordml" xmlns:wps="http://schemas.microsoft.com/office/word/2010/wordprocessingShape" mc:Ignorable="w14 wp14">
   <w:footnote w:type="separator" w:id="-1">
     <w:p>
       <w:r>
@@ -4860,7 +4953,7 @@
 </file>
 
 <file path=word/numbering.xml><?xml version="1.0" encoding="utf-8"?>
-<w:numbering xmlns:wpc="http://schemas.microsoft.com/office/word/2010/wordprocessingCanvas" xmlns:mc="http://schemas.openxmlformats.org/markup-compatibility/2006" xmlns:o="urn:schemas-microsoft-com:office:office" xmlns:r="http://schemas.openxmlformats.org/officeDocument/2006/relationships" xmlns:m="http://schemas.openxmlformats.org/officeDocument/2006/math" xmlns:v="urn:schemas-microsoft-com:vml" xmlns:wp14="http://schemas.microsoft.com/office/word/2010/wordprocessingDrawing" xmlns:wp="http://schemas.openxmlformats.org/drawingml/2006/wordprocessingDrawing" xmlns:w10="urn:schemas-microsoft-com:office:word" xmlns:w="http://schemas.openxmlformats.org/wordprocessingml/2006/main" xmlns:w14="http://schemas.microsoft.com/office/word/2010/wordml" xmlns:w15="http://schemas.microsoft.com/office/word/2012/wordml" xmlns:wpg="http://schemas.microsoft.com/office/word/2010/wordprocessingGroup" xmlns:wpi="http://schemas.microsoft.com/office/word/2010/wordprocessingInk" xmlns:wne="http://schemas.microsoft.com/office/word/2006/wordml" xmlns:wps="http://schemas.microsoft.com/office/word/2010/wordprocessingShape" mc:Ignorable="w14 w15 wp14">
+<w:numbering xmlns:wpc="http://schemas.microsoft.com/office/word/2010/wordprocessingCanvas" xmlns:mc="http://schemas.openxmlformats.org/markup-compatibility/2006" xmlns:o="urn:schemas-microsoft-com:office:office" xmlns:r="http://schemas.openxmlformats.org/officeDocument/2006/relationships" xmlns:m="http://schemas.openxmlformats.org/officeDocument/2006/math" xmlns:v="urn:schemas-microsoft-com:vml" xmlns:wp14="http://schemas.microsoft.com/office/word/2010/wordprocessingDrawing" xmlns:wp="http://schemas.openxmlformats.org/drawingml/2006/wordprocessingDrawing" xmlns:w10="urn:schemas-microsoft-com:office:word" xmlns:w="http://schemas.openxmlformats.org/wordprocessingml/2006/main" xmlns:w14="http://schemas.microsoft.com/office/word/2010/wordml" xmlns:wpg="http://schemas.microsoft.com/office/word/2010/wordprocessingGroup" xmlns:wpi="http://schemas.microsoft.com/office/word/2010/wordprocessingInk" xmlns:wne="http://schemas.microsoft.com/office/word/2006/wordml" xmlns:wps="http://schemas.microsoft.com/office/word/2010/wordprocessingShape" mc:Ignorable="w14 wp14">
   <w:abstractNum w:abstractNumId="0">
     <w:nsid w:val="3F9D2A3D"/>
     <w:multiLevelType w:val="hybridMultilevel"/>
@@ -5100,7 +5193,7 @@
 </file>
 
 <file path=word/styles.xml><?xml version="1.0" encoding="utf-8"?>
-<w:styles xmlns:mc="http://schemas.openxmlformats.org/markup-compatibility/2006" xmlns:r="http://schemas.openxmlformats.org/officeDocument/2006/relationships" xmlns:w="http://schemas.openxmlformats.org/wordprocessingml/2006/main" xmlns:w14="http://schemas.microsoft.com/office/word/2010/wordml" xmlns:w15="http://schemas.microsoft.com/office/word/2012/wordml" mc:Ignorable="w14 w15">
+<w:styles xmlns:mc="http://schemas.openxmlformats.org/markup-compatibility/2006" xmlns:r="http://schemas.openxmlformats.org/officeDocument/2006/relationships" xmlns:w="http://schemas.openxmlformats.org/wordprocessingml/2006/main" xmlns:w14="http://schemas.microsoft.com/office/word/2010/wordml" mc:Ignorable="w14">
   <w:docDefaults>
     <w:rPrDefault>
       <w:rPr>
@@ -5113,378 +5206,668 @@
     </w:rPrDefault>
     <w:pPrDefault/>
   </w:docDefaults>
-  <w:latentStyles w:defLockedState="0" w:defUIPriority="99" w:defSemiHidden="0" w:defUnhideWhenUsed="0" w:defQFormat="0" w:count="371">
-    <w:lsdException w:name="Normal" w:uiPriority="0" w:qFormat="1"/>
-    <w:lsdException w:name="heading 1" w:uiPriority="9" w:qFormat="1"/>
-    <w:lsdException w:name="heading 2" w:semiHidden="1" w:uiPriority="9" w:unhideWhenUsed="1" w:qFormat="1"/>
-    <w:lsdException w:name="heading 3" w:semiHidden="1" w:uiPriority="9" w:unhideWhenUsed="1" w:qFormat="1"/>
-    <w:lsdException w:name="heading 4" w:semiHidden="1" w:uiPriority="9" w:unhideWhenUsed="1" w:qFormat="1"/>
-    <w:lsdException w:name="heading 5" w:semiHidden="1" w:uiPriority="9" w:unhideWhenUsed="1" w:qFormat="1"/>
-    <w:lsdException w:name="heading 6" w:semiHidden="1" w:uiPriority="9" w:unhideWhenUsed="1" w:qFormat="1"/>
-    <w:lsdException w:name="heading 7" w:semiHidden="1" w:uiPriority="9" w:unhideWhenUsed="1" w:qFormat="1"/>
-    <w:lsdException w:name="heading 8" w:semiHidden="1" w:uiPriority="9" w:unhideWhenUsed="1" w:qFormat="1"/>
-    <w:lsdException w:name="heading 9" w:semiHidden="1" w:uiPriority="9" w:unhideWhenUsed="1" w:qFormat="1"/>
-    <w:lsdException w:name="index 1" w:semiHidden="1" w:unhideWhenUsed="1"/>
-    <w:lsdException w:name="index 2" w:semiHidden="1" w:unhideWhenUsed="1"/>
-    <w:lsdException w:name="index 3" w:semiHidden="1" w:unhideWhenUsed="1"/>
-    <w:lsdException w:name="index 4" w:semiHidden="1" w:unhideWhenUsed="1"/>
-    <w:lsdException w:name="index 5" w:semiHidden="1" w:unhideWhenUsed="1"/>
-    <w:lsdException w:name="index 6" w:semiHidden="1" w:unhideWhenUsed="1"/>
-    <w:lsdException w:name="index 7" w:semiHidden="1" w:unhideWhenUsed="1"/>
-    <w:lsdException w:name="index 8" w:semiHidden="1" w:unhideWhenUsed="1"/>
-    <w:lsdException w:name="index 9" w:semiHidden="1" w:unhideWhenUsed="1"/>
-    <w:lsdException w:name="toc 1" w:semiHidden="1" w:uiPriority="39" w:unhideWhenUsed="1"/>
-    <w:lsdException w:name="toc 2" w:semiHidden="1" w:uiPriority="39" w:unhideWhenUsed="1"/>
-    <w:lsdException w:name="toc 3" w:semiHidden="1" w:uiPriority="39" w:unhideWhenUsed="1"/>
-    <w:lsdException w:name="toc 4" w:semiHidden="1" w:uiPriority="39" w:unhideWhenUsed="1"/>
-    <w:lsdException w:name="toc 5" w:semiHidden="1" w:uiPriority="39" w:unhideWhenUsed="1"/>
-    <w:lsdException w:name="toc 6" w:semiHidden="1" w:uiPriority="39" w:unhideWhenUsed="1"/>
-    <w:lsdException w:name="toc 7" w:semiHidden="1" w:uiPriority="39" w:unhideWhenUsed="1"/>
-    <w:lsdException w:name="toc 8" w:semiHidden="1" w:uiPriority="39" w:unhideWhenUsed="1"/>
-    <w:lsdException w:name="toc 9" w:semiHidden="1" w:uiPriority="39" w:unhideWhenUsed="1"/>
-    <w:lsdException w:name="Normal Indent" w:semiHidden="1" w:unhideWhenUsed="1"/>
-    <w:lsdException w:name="footnote text" w:semiHidden="1" w:unhideWhenUsed="1"/>
-    <w:lsdException w:name="annotation text" w:semiHidden="1" w:unhideWhenUsed="1"/>
-    <w:lsdException w:name="header" w:semiHidden="1" w:unhideWhenUsed="1"/>
-    <w:lsdException w:name="footer" w:semiHidden="1" w:unhideWhenUsed="1"/>
-    <w:lsdException w:name="index heading" w:semiHidden="1" w:unhideWhenUsed="1"/>
-    <w:lsdException w:name="caption" w:semiHidden="1" w:uiPriority="35" w:unhideWhenUsed="1" w:qFormat="1"/>
-    <w:lsdException w:name="table of figures" w:semiHidden="1" w:unhideWhenUsed="1"/>
-    <w:lsdException w:name="envelope address" w:semiHidden="1" w:unhideWhenUsed="1"/>
-    <w:lsdException w:name="envelope return" w:semiHidden="1" w:unhideWhenUsed="1"/>
-    <w:lsdException w:name="footnote reference" w:semiHidden="1" w:unhideWhenUsed="1"/>
-    <w:lsdException w:name="annotation reference" w:semiHidden="1" w:unhideWhenUsed="1"/>
-    <w:lsdException w:name="line number" w:semiHidden="1" w:unhideWhenUsed="1"/>
-    <w:lsdException w:name="page number" w:semiHidden="1" w:unhideWhenUsed="1"/>
-    <w:lsdException w:name="endnote reference" w:semiHidden="1" w:unhideWhenUsed="1"/>
-    <w:lsdException w:name="endnote text" w:semiHidden="1" w:unhideWhenUsed="1"/>
-    <w:lsdException w:name="table of authorities" w:semiHidden="1" w:unhideWhenUsed="1"/>
-    <w:lsdException w:name="macro" w:semiHidden="1" w:unhideWhenUsed="1"/>
-    <w:lsdException w:name="toa heading" w:semiHidden="1" w:unhideWhenUsed="1"/>
-    <w:lsdException w:name="List" w:semiHidden="1" w:unhideWhenUsed="1"/>
-    <w:lsdException w:name="List Bullet" w:semiHidden="1" w:unhideWhenUsed="1"/>
-    <w:lsdException w:name="List Number" w:semiHidden="1" w:unhideWhenUsed="1"/>
-    <w:lsdException w:name="List 2" w:semiHidden="1" w:unhideWhenUsed="1"/>
-    <w:lsdException w:name="List 3" w:semiHidden="1" w:unhideWhenUsed="1"/>
-    <w:lsdException w:name="List 4" w:semiHidden="1" w:unhideWhenUsed="1"/>
-    <w:lsdException w:name="List 5" w:semiHidden="1" w:unhideWhenUsed="1"/>
-    <w:lsdException w:name="List Bullet 2" w:semiHidden="1" w:unhideWhenUsed="1"/>
-    <w:lsdException w:name="List Bullet 3" w:semiHidden="1" w:unhideWhenUsed="1"/>
-    <w:lsdException w:name="List Bullet 4" w:semiHidden="1" w:unhideWhenUsed="1"/>
-    <w:lsdException w:name="List Bullet 5" w:semiHidden="1" w:unhideWhenUsed="1"/>
-    <w:lsdException w:name="List Number 2" w:semiHidden="1" w:unhideWhenUsed="1"/>
-    <w:lsdException w:name="List Number 3" w:semiHidden="1" w:unhideWhenUsed="1"/>
-    <w:lsdException w:name="List Number 4" w:semiHidden="1" w:unhideWhenUsed="1"/>
-    <w:lsdException w:name="List Number 5" w:semiHidden="1" w:unhideWhenUsed="1"/>
-    <w:lsdException w:name="Title" w:uiPriority="10" w:qFormat="1"/>
-    <w:lsdException w:name="Closing" w:semiHidden="1" w:unhideWhenUsed="1"/>
-    <w:lsdException w:name="Signature" w:semiHidden="1" w:unhideWhenUsed="1"/>
-    <w:lsdException w:name="Default Paragraph Font" w:semiHidden="1" w:uiPriority="1" w:unhideWhenUsed="1"/>
-    <w:lsdException w:name="Body Text" w:semiHidden="1" w:unhideWhenUsed="1"/>
-    <w:lsdException w:name="Body Text Indent" w:semiHidden="1" w:unhideWhenUsed="1"/>
-    <w:lsdException w:name="List Continue" w:semiHidden="1" w:unhideWhenUsed="1"/>
-    <w:lsdException w:name="List Continue 2" w:semiHidden="1" w:unhideWhenUsed="1"/>
-    <w:lsdException w:name="List Continue 3" w:semiHidden="1" w:unhideWhenUsed="1"/>
-    <w:lsdException w:name="List Continue 4" w:semiHidden="1" w:unhideWhenUsed="1"/>
-    <w:lsdException w:name="List Continue 5" w:semiHidden="1" w:unhideWhenUsed="1"/>
-    <w:lsdException w:name="Message Header" w:semiHidden="1" w:unhideWhenUsed="1"/>
-    <w:lsdException w:name="Subtitle" w:uiPriority="11" w:qFormat="1"/>
-    <w:lsdException w:name="Salutation" w:semiHidden="1" w:unhideWhenUsed="1"/>
-    <w:lsdException w:name="Date" w:semiHidden="1" w:unhideWhenUsed="1"/>
-    <w:lsdException w:name="Body Text First Indent" w:semiHidden="1" w:unhideWhenUsed="1"/>
-    <w:lsdException w:name="Body Text First Indent 2" w:semiHidden="1" w:unhideWhenUsed="1"/>
-    <w:lsdException w:name="Note Heading" w:semiHidden="1" w:unhideWhenUsed="1"/>
-    <w:lsdException w:name="Body Text 2" w:semiHidden="1" w:unhideWhenUsed="1"/>
-    <w:lsdException w:name="Body Text 3" w:semiHidden="1" w:unhideWhenUsed="1"/>
-    <w:lsdException w:name="Body Text Indent 2" w:semiHidden="1" w:unhideWhenUsed="1"/>
-    <w:lsdException w:name="Body Text Indent 3" w:semiHidden="1" w:unhideWhenUsed="1"/>
-    <w:lsdException w:name="Block Text" w:semiHidden="1" w:unhideWhenUsed="1"/>
-    <w:lsdException w:name="Hyperlink" w:semiHidden="1" w:unhideWhenUsed="1"/>
-    <w:lsdException w:name="FollowedHyperlink" w:semiHidden="1" w:unhideWhenUsed="1"/>
-    <w:lsdException w:name="Strong" w:uiPriority="22" w:qFormat="1"/>
-    <w:lsdException w:name="Emphasis" w:uiPriority="20" w:qFormat="1"/>
-    <w:lsdException w:name="Document Map" w:semiHidden="1" w:unhideWhenUsed="1"/>
-    <w:lsdException w:name="Plain Text" w:semiHidden="1" w:unhideWhenUsed="1"/>
-    <w:lsdException w:name="E-mail Signature" w:semiHidden="1" w:unhideWhenUsed="1"/>
-    <w:lsdException w:name="HTML Top of Form" w:semiHidden="1" w:unhideWhenUsed="1"/>
-    <w:lsdException w:name="HTML Bottom of Form" w:semiHidden="1" w:unhideWhenUsed="1"/>
-    <w:lsdException w:name="Normal (Web)" w:semiHidden="1" w:unhideWhenUsed="1"/>
-    <w:lsdException w:name="HTML Acronym" w:semiHidden="1" w:unhideWhenUsed="1"/>
-    <w:lsdException w:name="HTML Address" w:semiHidden="1" w:unhideWhenUsed="1"/>
-    <w:lsdException w:name="HTML Cite" w:semiHidden="1" w:unhideWhenUsed="1"/>
-    <w:lsdException w:name="HTML Code" w:semiHidden="1" w:unhideWhenUsed="1"/>
-    <w:lsdException w:name="HTML Definition" w:semiHidden="1" w:unhideWhenUsed="1"/>
-    <w:lsdException w:name="HTML Keyboard" w:semiHidden="1" w:unhideWhenUsed="1"/>
-    <w:lsdException w:name="HTML Preformatted" w:semiHidden="1" w:unhideWhenUsed="1"/>
-    <w:lsdException w:name="HTML Sample" w:semiHidden="1" w:unhideWhenUsed="1"/>
-    <w:lsdException w:name="HTML Typewriter" w:semiHidden="1" w:unhideWhenUsed="1"/>
-    <w:lsdException w:name="HTML Variable" w:semiHidden="1" w:unhideWhenUsed="1"/>
-    <w:lsdException w:name="Normal Table" w:semiHidden="1" w:unhideWhenUsed="1"/>
-    <w:lsdException w:name="annotation subject" w:semiHidden="1" w:unhideWhenUsed="1"/>
-    <w:lsdException w:name="No List" w:semiHidden="1" w:unhideWhenUsed="1"/>
-    <w:lsdException w:name="Outline List 1" w:semiHidden="1" w:unhideWhenUsed="1"/>
-    <w:lsdException w:name="Outline List 2" w:semiHidden="1" w:unhideWhenUsed="1"/>
-    <w:lsdException w:name="Outline List 3" w:semiHidden="1" w:unhideWhenUsed="1"/>
-    <w:lsdException w:name="Table Simple 1" w:semiHidden="1" w:unhideWhenUsed="1"/>
-    <w:lsdException w:name="Table Simple 2" w:semiHidden="1" w:unhideWhenUsed="1"/>
-    <w:lsdException w:name="Table Simple 3" w:semiHidden="1" w:unhideWhenUsed="1"/>
-    <w:lsdException w:name="Table Classic 1" w:semiHidden="1" w:unhideWhenUsed="1"/>
-    <w:lsdException w:name="Table Classic 2" w:semiHidden="1" w:unhideWhenUsed="1"/>
-    <w:lsdException w:name="Table Classic 3" w:semiHidden="1" w:unhideWhenUsed="1"/>
-    <w:lsdException w:name="Table Classic 4" w:semiHidden="1" w:unhideWhenUsed="1"/>
-    <w:lsdException w:name="Table Colorful 1" w:semiHidden="1" w:unhideWhenUsed="1"/>
-    <w:lsdException w:name="Table Colorful 2" w:semiHidden="1" w:unhideWhenUsed="1"/>
-    <w:lsdException w:name="Table Colorful 3" w:semiHidden="1" w:unhideWhenUsed="1"/>
-    <w:lsdException w:name="Table Columns 1" w:semiHidden="1" w:unhideWhenUsed="1"/>
-    <w:lsdException w:name="Table Columns 2" w:semiHidden="1" w:unhideWhenUsed="1"/>
-    <w:lsdException w:name="Table Columns 3" w:semiHidden="1" w:unhideWhenUsed="1"/>
-    <w:lsdException w:name="Table Columns 4" w:semiHidden="1" w:unhideWhenUsed="1"/>
-    <w:lsdException w:name="Table Columns 5" w:semiHidden="1" w:unhideWhenUsed="1"/>
-    <w:lsdException w:name="Table Grid 1" w:semiHidden="1" w:unhideWhenUsed="1"/>
-    <w:lsdException w:name="Table Grid 2" w:semiHidden="1" w:unhideWhenUsed="1"/>
-    <w:lsdException w:name="Table Grid 3" w:semiHidden="1" w:unhideWhenUsed="1"/>
-    <w:lsdException w:name="Table Grid 4" w:semiHidden="1" w:unhideWhenUsed="1"/>
-    <w:lsdException w:name="Table Grid 5" w:semiHidden="1" w:unhideWhenUsed="1"/>
-    <w:lsdException w:name="Table Grid 6" w:semiHidden="1" w:unhideWhenUsed="1"/>
-    <w:lsdException w:name="Table Grid 7" w:semiHidden="1" w:unhideWhenUsed="1"/>
-    <w:lsdException w:name="Table Grid 8" w:semiHidden="1" w:unhideWhenUsed="1"/>
-    <w:lsdException w:name="Table List 1" w:semiHidden="1" w:unhideWhenUsed="1"/>
-    <w:lsdException w:name="Table List 2" w:semiHidden="1" w:unhideWhenUsed="1"/>
-    <w:lsdException w:name="Table List 3" w:semiHidden="1" w:unhideWhenUsed="1"/>
-    <w:lsdException w:name="Table List 4" w:semiHidden="1" w:unhideWhenUsed="1"/>
-    <w:lsdException w:name="Table List 5" w:semiHidden="1" w:unhideWhenUsed="1"/>
-    <w:lsdException w:name="Table List 6" w:semiHidden="1" w:unhideWhenUsed="1"/>
-    <w:lsdException w:name="Table List 7" w:semiHidden="1" w:unhideWhenUsed="1"/>
-    <w:lsdException w:name="Table List 8" w:semiHidden="1" w:unhideWhenUsed="1"/>
-    <w:lsdException w:name="Table 3D effects 1" w:semiHidden="1" w:unhideWhenUsed="1"/>
-    <w:lsdException w:name="Table 3D effects 2" w:semiHidden="1" w:unhideWhenUsed="1"/>
-    <w:lsdException w:name="Table 3D effects 3" w:semiHidden="1" w:unhideWhenUsed="1"/>
-    <w:lsdException w:name="Table Contemporary" w:semiHidden="1" w:unhideWhenUsed="1"/>
-    <w:lsdException w:name="Table Elegant" w:semiHidden="1" w:unhideWhenUsed="1"/>
-    <w:lsdException w:name="Table Professional" w:semiHidden="1" w:unhideWhenUsed="1"/>
-    <w:lsdException w:name="Table Subtle 1" w:semiHidden="1" w:unhideWhenUsed="1"/>
-    <w:lsdException w:name="Table Subtle 2" w:semiHidden="1" w:unhideWhenUsed="1"/>
-    <w:lsdException w:name="Table Web 1" w:semiHidden="1" w:unhideWhenUsed="1"/>
-    <w:lsdException w:name="Table Web 2" w:semiHidden="1" w:unhideWhenUsed="1"/>
-    <w:lsdException w:name="Table Web 3" w:semiHidden="1" w:unhideWhenUsed="1"/>
-    <w:lsdException w:name="Balloon Text" w:semiHidden="1" w:unhideWhenUsed="1"/>
-    <w:lsdException w:name="Table Grid" w:uiPriority="59"/>
-    <w:lsdException w:name="Table Theme" w:semiHidden="1" w:unhideWhenUsed="1"/>
-    <w:lsdException w:name="Placeholder Text" w:semiHidden="1"/>
-    <w:lsdException w:name="No Spacing" w:uiPriority="1" w:qFormat="1"/>
-    <w:lsdException w:name="Light Shading" w:uiPriority="60"/>
-    <w:lsdException w:name="Light List" w:uiPriority="61"/>
-    <w:lsdException w:name="Light Grid" w:uiPriority="62"/>
-    <w:lsdException w:name="Medium Shading 1" w:uiPriority="63"/>
-    <w:lsdException w:name="Medium Shading 2" w:uiPriority="64"/>
-    <w:lsdException w:name="Medium List 1" w:uiPriority="65"/>
-    <w:lsdException w:name="Medium List 2" w:uiPriority="66"/>
-    <w:lsdException w:name="Medium Grid 1" w:uiPriority="67"/>
-    <w:lsdException w:name="Medium Grid 2" w:uiPriority="68"/>
-    <w:lsdException w:name="Medium Grid 3" w:uiPriority="69"/>
-    <w:lsdException w:name="Dark List" w:uiPriority="70"/>
-    <w:lsdException w:name="Colorful Shading" w:uiPriority="71"/>
-    <w:lsdException w:name="Colorful List" w:uiPriority="72"/>
-    <w:lsdException w:name="Colorful Grid" w:uiPriority="73"/>
-    <w:lsdException w:name="Light Shading Accent 1" w:uiPriority="60"/>
-    <w:lsdException w:name="Light List Accent 1" w:uiPriority="61"/>
-    <w:lsdException w:name="Light Grid Accent 1" w:uiPriority="62"/>
-    <w:lsdException w:name="Medium Shading 1 Accent 1" w:uiPriority="63"/>
-    <w:lsdException w:name="Medium Shading 2 Accent 1" w:uiPriority="64"/>
-    <w:lsdException w:name="Medium List 1 Accent 1" w:uiPriority="65"/>
-    <w:lsdException w:name="Revision" w:semiHidden="1"/>
-    <w:lsdException w:name="List Paragraph" w:uiPriority="34" w:qFormat="1"/>
-    <w:lsdException w:name="Quote" w:uiPriority="29" w:qFormat="1"/>
-    <w:lsdException w:name="Intense Quote" w:uiPriority="30" w:qFormat="1"/>
-    <w:lsdException w:name="Medium List 2 Accent 1" w:uiPriority="66"/>
-    <w:lsdException w:name="Medium Grid 1 Accent 1" w:uiPriority="67"/>
-    <w:lsdException w:name="Medium Grid 2 Accent 1" w:uiPriority="68"/>
-    <w:lsdException w:name="Medium Grid 3 Accent 1" w:uiPriority="69"/>
-    <w:lsdException w:name="Dark List Accent 1" w:uiPriority="70"/>
-    <w:lsdException w:name="Colorful Shading Accent 1" w:uiPriority="71"/>
-    <w:lsdException w:name="Colorful List Accent 1" w:uiPriority="72"/>
-    <w:lsdException w:name="Colorful Grid Accent 1" w:uiPriority="73"/>
-    <w:lsdException w:name="Light Shading Accent 2" w:uiPriority="60"/>
-    <w:lsdException w:name="Light List Accent 2" w:uiPriority="61"/>
-    <w:lsdException w:name="Light Grid Accent 2" w:uiPriority="62"/>
-    <w:lsdException w:name="Medium Shading 1 Accent 2" w:uiPriority="63"/>
-    <w:lsdException w:name="Medium Shading 2 Accent 2" w:uiPriority="64"/>
-    <w:lsdException w:name="Medium List 1 Accent 2" w:uiPriority="65"/>
-    <w:lsdException w:name="Medium List 2 Accent 2" w:uiPriority="66"/>
-    <w:lsdException w:name="Medium Grid 1 Accent 2" w:uiPriority="67"/>
-    <w:lsdException w:name="Medium Grid 2 Accent 2" w:uiPriority="68"/>
-    <w:lsdException w:name="Medium Grid 3 Accent 2" w:uiPriority="69"/>
-    <w:lsdException w:name="Dark List Accent 2" w:uiPriority="70"/>
-    <w:lsdException w:name="Colorful Shading Accent 2" w:uiPriority="71"/>
-    <w:lsdException w:name="Colorful List Accent 2" w:uiPriority="72"/>
-    <w:lsdException w:name="Colorful Grid Accent 2" w:uiPriority="73"/>
-    <w:lsdException w:name="Light Shading Accent 3" w:uiPriority="60"/>
-    <w:lsdException w:name="Light List Accent 3" w:uiPriority="61"/>
-    <w:lsdException w:name="Light Grid Accent 3" w:uiPriority="62"/>
-    <w:lsdException w:name="Medium Shading 1 Accent 3" w:uiPriority="63"/>
-    <w:lsdException w:name="Medium Shading 2 Accent 3" w:uiPriority="64"/>
-    <w:lsdException w:name="Medium List 1 Accent 3" w:uiPriority="65"/>
-    <w:lsdException w:name="Medium List 2 Accent 3" w:uiPriority="66"/>
-    <w:lsdException w:name="Medium Grid 1 Accent 3" w:uiPriority="67"/>
-    <w:lsdException w:name="Medium Grid 2 Accent 3" w:uiPriority="68"/>
-    <w:lsdException w:name="Medium Grid 3 Accent 3" w:uiPriority="69"/>
-    <w:lsdException w:name="Dark List Accent 3" w:uiPriority="70"/>
-    <w:lsdException w:name="Colorful Shading Accent 3" w:uiPriority="71"/>
-    <w:lsdException w:name="Colorful List Accent 3" w:uiPriority="72"/>
-    <w:lsdException w:name="Colorful Grid Accent 3" w:uiPriority="73"/>
-    <w:lsdException w:name="Light Shading Accent 4" w:uiPriority="60"/>
-    <w:lsdException w:name="Light List Accent 4" w:uiPriority="61"/>
-    <w:lsdException w:name="Light Grid Accent 4" w:uiPriority="62"/>
-    <w:lsdException w:name="Medium Shading 1 Accent 4" w:uiPriority="63"/>
-    <w:lsdException w:name="Medium Shading 2 Accent 4" w:uiPriority="64"/>
-    <w:lsdException w:name="Medium List 1 Accent 4" w:uiPriority="65"/>
-    <w:lsdException w:name="Medium List 2 Accent 4" w:uiPriority="66"/>
-    <w:lsdException w:name="Medium Grid 1 Accent 4" w:uiPriority="67"/>
-    <w:lsdException w:name="Medium Grid 2 Accent 4" w:uiPriority="68"/>
-    <w:lsdException w:name="Medium Grid 3 Accent 4" w:uiPriority="69"/>
-    <w:lsdException w:name="Dark List Accent 4" w:uiPriority="70"/>
-    <w:lsdException w:name="Colorful Shading Accent 4" w:uiPriority="71"/>
-    <w:lsdException w:name="Colorful List Accent 4" w:uiPriority="72"/>
-    <w:lsdException w:name="Colorful Grid Accent 4" w:uiPriority="73"/>
-    <w:lsdException w:name="Light Shading Accent 5" w:uiPriority="60"/>
-    <w:lsdException w:name="Light List Accent 5" w:uiPriority="61"/>
-    <w:lsdException w:name="Light Grid Accent 5" w:uiPriority="62"/>
-    <w:lsdException w:name="Medium Shading 1 Accent 5" w:uiPriority="63"/>
-    <w:lsdException w:name="Medium Shading 2 Accent 5" w:uiPriority="64"/>
-    <w:lsdException w:name="Medium List 1 Accent 5" w:uiPriority="65"/>
-    <w:lsdException w:name="Medium List 2 Accent 5" w:uiPriority="66"/>
-    <w:lsdException w:name="Medium Grid 1 Accent 5" w:uiPriority="67"/>
-    <w:lsdException w:name="Medium Grid 2 Accent 5" w:uiPriority="68"/>
-    <w:lsdException w:name="Medium Grid 3 Accent 5" w:uiPriority="69"/>
-    <w:lsdException w:name="Dark List Accent 5" w:uiPriority="70"/>
-    <w:lsdException w:name="Colorful Shading Accent 5" w:uiPriority="71"/>
-    <w:lsdException w:name="Colorful List Accent 5" w:uiPriority="72"/>
-    <w:lsdException w:name="Colorful Grid Accent 5" w:uiPriority="73"/>
-    <w:lsdException w:name="Light Shading Accent 6" w:uiPriority="60"/>
-    <w:lsdException w:name="Light List Accent 6" w:uiPriority="61"/>
-    <w:lsdException w:name="Light Grid Accent 6" w:uiPriority="62"/>
-    <w:lsdException w:name="Medium Shading 1 Accent 6" w:uiPriority="63"/>
-    <w:lsdException w:name="Medium Shading 2 Accent 6" w:uiPriority="64"/>
-    <w:lsdException w:name="Medium List 1 Accent 6" w:uiPriority="65"/>
-    <w:lsdException w:name="Medium List 2 Accent 6" w:uiPriority="66"/>
-    <w:lsdException w:name="Medium Grid 1 Accent 6" w:uiPriority="67"/>
-    <w:lsdException w:name="Medium Grid 2 Accent 6" w:uiPriority="68"/>
-    <w:lsdException w:name="Medium Grid 3 Accent 6" w:uiPriority="69"/>
-    <w:lsdException w:name="Dark List Accent 6" w:uiPriority="70"/>
-    <w:lsdException w:name="Colorful Shading Accent 6" w:uiPriority="71"/>
-    <w:lsdException w:name="Colorful List Accent 6" w:uiPriority="72"/>
-    <w:lsdException w:name="Colorful Grid Accent 6" w:uiPriority="73"/>
-    <w:lsdException w:name="Subtle Emphasis" w:uiPriority="19" w:qFormat="1"/>
-    <w:lsdException w:name="Intense Emphasis" w:uiPriority="21" w:qFormat="1"/>
-    <w:lsdException w:name="Subtle Reference" w:uiPriority="31" w:qFormat="1"/>
-    <w:lsdException w:name="Intense Reference" w:uiPriority="32" w:qFormat="1"/>
-    <w:lsdException w:name="Book Title" w:uiPriority="33" w:qFormat="1"/>
-    <w:lsdException w:name="Bibliography" w:semiHidden="1" w:uiPriority="37" w:unhideWhenUsed="1"/>
-    <w:lsdException w:name="TOC Heading" w:semiHidden="1" w:uiPriority="39" w:unhideWhenUsed="1" w:qFormat="1"/>
-    <w:lsdException w:name="Plain Table 1" w:uiPriority="41"/>
-    <w:lsdException w:name="Plain Table 2" w:uiPriority="42"/>
-    <w:lsdException w:name="Plain Table 3" w:uiPriority="43"/>
-    <w:lsdException w:name="Plain Table 4" w:uiPriority="44"/>
-    <w:lsdException w:name="Plain Table 5" w:uiPriority="45"/>
-    <w:lsdException w:name="Grid Table Light" w:uiPriority="40"/>
-    <w:lsdException w:name="Grid Table 1 Light" w:uiPriority="46"/>
-    <w:lsdException w:name="Grid Table 2" w:uiPriority="47"/>
-    <w:lsdException w:name="Grid Table 3" w:uiPriority="48"/>
-    <w:lsdException w:name="Grid Table 4" w:uiPriority="49"/>
-    <w:lsdException w:name="Grid Table 5 Dark" w:uiPriority="50"/>
-    <w:lsdException w:name="Grid Table 6 Colorful" w:uiPriority="51"/>
-    <w:lsdException w:name="Grid Table 7 Colorful" w:uiPriority="52"/>
-    <w:lsdException w:name="Grid Table 1 Light Accent 1" w:uiPriority="46"/>
-    <w:lsdException w:name="Grid Table 2 Accent 1" w:uiPriority="47"/>
-    <w:lsdException w:name="Grid Table 3 Accent 1" w:uiPriority="48"/>
-    <w:lsdException w:name="Grid Table 4 Accent 1" w:uiPriority="49"/>
-    <w:lsdException w:name="Grid Table 5 Dark Accent 1" w:uiPriority="50"/>
-    <w:lsdException w:name="Grid Table 6 Colorful Accent 1" w:uiPriority="51"/>
-    <w:lsdException w:name="Grid Table 7 Colorful Accent 1" w:uiPriority="52"/>
-    <w:lsdException w:name="Grid Table 1 Light Accent 2" w:uiPriority="46"/>
-    <w:lsdException w:name="Grid Table 2 Accent 2" w:uiPriority="47"/>
-    <w:lsdException w:name="Grid Table 3 Accent 2" w:uiPriority="48"/>
-    <w:lsdException w:name="Grid Table 4 Accent 2" w:uiPriority="49"/>
-    <w:lsdException w:name="Grid Table 5 Dark Accent 2" w:uiPriority="50"/>
-    <w:lsdException w:name="Grid Table 6 Colorful Accent 2" w:uiPriority="51"/>
-    <w:lsdException w:name="Grid Table 7 Colorful Accent 2" w:uiPriority="52"/>
-    <w:lsdException w:name="Grid Table 1 Light Accent 3" w:uiPriority="46"/>
-    <w:lsdException w:name="Grid Table 2 Accent 3" w:uiPriority="47"/>
-    <w:lsdException w:name="Grid Table 3 Accent 3" w:uiPriority="48"/>
-    <w:lsdException w:name="Grid Table 4 Accent 3" w:uiPriority="49"/>
-    <w:lsdException w:name="Grid Table 5 Dark Accent 3" w:uiPriority="50"/>
-    <w:lsdException w:name="Grid Table 6 Colorful Accent 3" w:uiPriority="51"/>
-    <w:lsdException w:name="Grid Table 7 Colorful Accent 3" w:uiPriority="52"/>
-    <w:lsdException w:name="Grid Table 1 Light Accent 4" w:uiPriority="46"/>
-    <w:lsdException w:name="Grid Table 2 Accent 4" w:uiPriority="47"/>
-    <w:lsdException w:name="Grid Table 3 Accent 4" w:uiPriority="48"/>
-    <w:lsdException w:name="Grid Table 4 Accent 4" w:uiPriority="49"/>
-    <w:lsdException w:name="Grid Table 5 Dark Accent 4" w:uiPriority="50"/>
-    <w:lsdException w:name="Grid Table 6 Colorful Accent 4" w:uiPriority="51"/>
-    <w:lsdException w:name="Grid Table 7 Colorful Accent 4" w:uiPriority="52"/>
-    <w:lsdException w:name="Grid Table 1 Light Accent 5" w:uiPriority="46"/>
-    <w:lsdException w:name="Grid Table 2 Accent 5" w:uiPriority="47"/>
-    <w:lsdException w:name="Grid Table 3 Accent 5" w:uiPriority="48"/>
-    <w:lsdException w:name="Grid Table 4 Accent 5" w:uiPriority="49"/>
-    <w:lsdException w:name="Grid Table 5 Dark Accent 5" w:uiPriority="50"/>
-    <w:lsdException w:name="Grid Table 6 Colorful Accent 5" w:uiPriority="51"/>
-    <w:lsdException w:name="Grid Table 7 Colorful Accent 5" w:uiPriority="52"/>
-    <w:lsdException w:name="Grid Table 1 Light Accent 6" w:uiPriority="46"/>
-    <w:lsdException w:name="Grid Table 2 Accent 6" w:uiPriority="47"/>
-    <w:lsdException w:name="Grid Table 3 Accent 6" w:uiPriority="48"/>
-    <w:lsdException w:name="Grid Table 4 Accent 6" w:uiPriority="49"/>
-    <w:lsdException w:name="Grid Table 5 Dark Accent 6" w:uiPriority="50"/>
-    <w:lsdException w:name="Grid Table 6 Colorful Accent 6" w:uiPriority="51"/>
-    <w:lsdException w:name="Grid Table 7 Colorful Accent 6" w:uiPriority="52"/>
-    <w:lsdException w:name="List Table 1 Light" w:uiPriority="46"/>
-    <w:lsdException w:name="List Table 2" w:uiPriority="47"/>
-    <w:lsdException w:name="List Table 3" w:uiPriority="48"/>
-    <w:lsdException w:name="List Table 4" w:uiPriority="49"/>
-    <w:lsdException w:name="List Table 5 Dark" w:uiPriority="50"/>
-    <w:lsdException w:name="List Table 6 Colorful" w:uiPriority="51"/>
-    <w:lsdException w:name="List Table 7 Colorful" w:uiPriority="52"/>
-    <w:lsdException w:name="List Table 1 Light Accent 1" w:uiPriority="46"/>
-    <w:lsdException w:name="List Table 2 Accent 1" w:uiPriority="47"/>
-    <w:lsdException w:name="List Table 3 Accent 1" w:uiPriority="48"/>
-    <w:lsdException w:name="List Table 4 Accent 1" w:uiPriority="49"/>
-    <w:lsdException w:name="List Table 5 Dark Accent 1" w:uiPriority="50"/>
-    <w:lsdException w:name="List Table 6 Colorful Accent 1" w:uiPriority="51"/>
-    <w:lsdException w:name="List Table 7 Colorful Accent 1" w:uiPriority="52"/>
-    <w:lsdException w:name="List Table 1 Light Accent 2" w:uiPriority="46"/>
-    <w:lsdException w:name="List Table 2 Accent 2" w:uiPriority="47"/>
-    <w:lsdException w:name="List Table 3 Accent 2" w:uiPriority="48"/>
-    <w:lsdException w:name="List Table 4 Accent 2" w:uiPriority="49"/>
-    <w:lsdException w:name="List Table 5 Dark Accent 2" w:uiPriority="50"/>
-    <w:lsdException w:name="List Table 6 Colorful Accent 2" w:uiPriority="51"/>
-    <w:lsdException w:name="List Table 7 Colorful Accent 2" w:uiPriority="52"/>
-    <w:lsdException w:name="List Table 1 Light Accent 3" w:uiPriority="46"/>
-    <w:lsdException w:name="List Table 2 Accent 3" w:uiPriority="47"/>
-    <w:lsdException w:name="List Table 3 Accent 3" w:uiPriority="48"/>
-    <w:lsdException w:name="List Table 4 Accent 3" w:uiPriority="49"/>
-    <w:lsdException w:name="List Table 5 Dark Accent 3" w:uiPriority="50"/>
-    <w:lsdException w:name="List Table 6 Colorful Accent 3" w:uiPriority="51"/>
-    <w:lsdException w:name="List Table 7 Colorful Accent 3" w:uiPriority="52"/>
-    <w:lsdException w:name="List Table 1 Light Accent 4" w:uiPriority="46"/>
-    <w:lsdException w:name="List Table 2 Accent 4" w:uiPriority="47"/>
-    <w:lsdException w:name="List Table 3 Accent 4" w:uiPriority="48"/>
-    <w:lsdException w:name="List Table 4 Accent 4" w:uiPriority="49"/>
-    <w:lsdException w:name="List Table 5 Dark Accent 4" w:uiPriority="50"/>
-    <w:lsdException w:name="List Table 6 Colorful Accent 4" w:uiPriority="51"/>
-    <w:lsdException w:name="List Table 7 Colorful Accent 4" w:uiPriority="52"/>
-    <w:lsdException w:name="List Table 1 Light Accent 5" w:uiPriority="46"/>
-    <w:lsdException w:name="List Table 2 Accent 5" w:uiPriority="47"/>
-    <w:lsdException w:name="List Table 3 Accent 5" w:uiPriority="48"/>
-    <w:lsdException w:name="List Table 4 Accent 5" w:uiPriority="49"/>
-    <w:lsdException w:name="List Table 5 Dark Accent 5" w:uiPriority="50"/>
-    <w:lsdException w:name="List Table 6 Colorful Accent 5" w:uiPriority="51"/>
-    <w:lsdException w:name="List Table 7 Colorful Accent 5" w:uiPriority="52"/>
-    <w:lsdException w:name="List Table 1 Light Accent 6" w:uiPriority="46"/>
-    <w:lsdException w:name="List Table 2 Accent 6" w:uiPriority="47"/>
-    <w:lsdException w:name="List Table 3 Accent 6" w:uiPriority="48"/>
-    <w:lsdException w:name="List Table 4 Accent 6" w:uiPriority="49"/>
-    <w:lsdException w:name="List Table 5 Dark Accent 6" w:uiPriority="50"/>
-    <w:lsdException w:name="List Table 6 Colorful Accent 6" w:uiPriority="51"/>
-    <w:lsdException w:name="List Table 7 Colorful Accent 6" w:uiPriority="52"/>
+  <w:latentStyles w:defLockedState="0" w:defUIPriority="99" w:defSemiHidden="1" w:defUnhideWhenUsed="1" w:defQFormat="0" w:count="267">
+    <w:lsdException w:name="Normal" w:semiHidden="0" w:uiPriority="0" w:unhideWhenUsed="0" w:qFormat="1"/>
+    <w:lsdException w:name="heading 1" w:semiHidden="0" w:uiPriority="9" w:unhideWhenUsed="0" w:qFormat="1"/>
+    <w:lsdException w:name="heading 2" w:uiPriority="9" w:qFormat="1"/>
+    <w:lsdException w:name="heading 3" w:uiPriority="9" w:qFormat="1"/>
+    <w:lsdException w:name="heading 4" w:uiPriority="9" w:qFormat="1"/>
+    <w:lsdException w:name="heading 5" w:uiPriority="9" w:qFormat="1"/>
+    <w:lsdException w:name="heading 6" w:uiPriority="9" w:qFormat="1"/>
+    <w:lsdException w:name="heading 7" w:uiPriority="9" w:qFormat="1"/>
+    <w:lsdException w:name="heading 8" w:uiPriority="9" w:qFormat="1"/>
+    <w:lsdException w:name="heading 9" w:uiPriority="9" w:qFormat="1"/>
+    <w:lsdException w:name="toc 1" w:uiPriority="39"/>
+    <w:lsdException w:name="toc 2" w:uiPriority="39"/>
+    <w:lsdException w:name="toc 3" w:uiPriority="39"/>
+    <w:lsdException w:name="toc 4" w:uiPriority="39"/>
+    <w:lsdException w:name="toc 5" w:uiPriority="39"/>
+    <w:lsdException w:name="toc 6" w:uiPriority="39"/>
+    <w:lsdException w:name="toc 7" w:uiPriority="39"/>
+    <w:lsdException w:name="toc 8" w:uiPriority="39"/>
+    <w:lsdException w:name="toc 9" w:uiPriority="39"/>
+    <w:lsdException w:name="caption" w:uiPriority="35" w:qFormat="1"/>
+    <w:lsdException w:name="Title" w:semiHidden="0" w:uiPriority="10" w:unhideWhenUsed="0" w:qFormat="1"/>
+    <w:lsdException w:name="Default Paragraph Font" w:uiPriority="1"/>
+    <w:lsdException w:name="Subtitle" w:semiHidden="0" w:uiPriority="11" w:unhideWhenUsed="0" w:qFormat="1"/>
+    <w:lsdException w:name="Strong" w:semiHidden="0" w:uiPriority="22" w:unhideWhenUsed="0" w:qFormat="1"/>
+    <w:lsdException w:name="Emphasis" w:semiHidden="0" w:uiPriority="20" w:unhideWhenUsed="0" w:qFormat="1"/>
+    <w:lsdException w:name="Table Grid" w:semiHidden="0" w:uiPriority="59" w:unhideWhenUsed="0"/>
+    <w:lsdException w:name="Placeholder Text" w:unhideWhenUsed="0"/>
+    <w:lsdException w:name="No Spacing" w:semiHidden="0" w:uiPriority="1" w:unhideWhenUsed="0" w:qFormat="1"/>
+    <w:lsdException w:name="Light Shading" w:semiHidden="0" w:uiPriority="60" w:unhideWhenUsed="0"/>
+    <w:lsdException w:name="Light List" w:semiHidden="0" w:uiPriority="61" w:unhideWhenUsed="0"/>
+    <w:lsdException w:name="Light Grid" w:semiHidden="0" w:uiPriority="62" w:unhideWhenUsed="0"/>
+    <w:lsdException w:name="Medium Shading 1" w:semiHidden="0" w:uiPriority="63" w:unhideWhenUsed="0"/>
+    <w:lsdException w:name="Medium Shading 2" w:semiHidden="0" w:uiPriority="64" w:unhideWhenUsed="0"/>
+    <w:lsdException w:name="Medium List 1" w:semiHidden="0" w:uiPriority="65" w:unhideWhenUsed="0"/>
+    <w:lsdException w:name="Medium List 2" w:semiHidden="0" w:uiPriority="66" w:unhideWhenUsed="0"/>
+    <w:lsdException w:name="Medium Grid 1" w:semiHidden="0" w:uiPriority="67" w:unhideWhenUsed="0"/>
+    <w:lsdException w:name="Medium Grid 2" w:semiHidden="0" w:uiPriority="68" w:unhideWhenUsed="0"/>
+    <w:lsdException w:name="Medium Grid 3" w:semiHidden="0" w:uiPriority="69" w:unhideWhenUsed="0"/>
+    <w:lsdException w:name="Dark List" w:semiHidden="0" w:uiPriority="70" w:unhideWhenUsed="0"/>
+    <w:lsdException w:name="Colorful Shading" w:semiHidden="0" w:uiPriority="71" w:unhideWhenUsed="0"/>
+    <w:lsdException w:name="Colorful List" w:semiHidden="0" w:uiPriority="72" w:unhideWhenUsed="0"/>
+    <w:lsdException w:name="Colorful Grid" w:semiHidden="0" w:uiPriority="73" w:unhideWhenUsed="0"/>
+    <w:lsdException w:name="Light Shading Accent 1" w:semiHidden="0" w:uiPriority="60" w:unhideWhenUsed="0"/>
+    <w:lsdException w:name="Light List Accent 1" w:semiHidden="0" w:uiPriority="61" w:unhideWhenUsed="0"/>
+    <w:lsdException w:name="Light Grid Accent 1" w:semiHidden="0" w:uiPriority="62" w:unhideWhenUsed="0"/>
+    <w:lsdException w:name="Medium Shading 1 Accent 1" w:semiHidden="0" w:uiPriority="63" w:unhideWhenUsed="0"/>
+    <w:lsdException w:name="Medium Shading 2 Accent 1" w:semiHidden="0" w:uiPriority="64" w:unhideWhenUsed="0"/>
+    <w:lsdException w:name="Medium List 1 Accent 1" w:semiHidden="0" w:uiPriority="65" w:unhideWhenUsed="0"/>
+    <w:lsdException w:name="Revision" w:unhideWhenUsed="0"/>
+    <w:lsdException w:name="List Paragraph" w:semiHidden="0" w:uiPriority="34" w:unhideWhenUsed="0" w:qFormat="1"/>
+    <w:lsdException w:name="Quote" w:semiHidden="0" w:uiPriority="29" w:unhideWhenUsed="0" w:qFormat="1"/>
+    <w:lsdException w:name="Intense Quote" w:semiHidden="0" w:uiPriority="30" w:unhideWhenUsed="0" w:qFormat="1"/>
+    <w:lsdException w:name="Medium List 2 Accent 1" w:semiHidden="0" w:uiPriority="66" w:unhideWhenUsed="0"/>
+    <w:lsdException w:name="Medium Grid 1 Accent 1" w:semiHidden="0" w:uiPriority="67" w:unhideWhenUsed="0"/>
+    <w:lsdException w:name="Medium Grid 2 Accent 1" w:semiHidden="0" w:uiPriority="68" w:unhideWhenUsed="0"/>
+    <w:lsdException w:name="Medium Grid 3 Accent 1" w:semiHidden="0" w:uiPriority="69" w:unhideWhenUsed="0"/>
+    <w:lsdException w:name="Dark List Accent 1" w:semiHidden="0" w:uiPriority="70" w:unhideWhenUsed="0"/>
+    <w:lsdException w:name="Colorful Shading Accent 1" w:semiHidden="0" w:uiPriority="71" w:unhideWhenUsed="0"/>
+    <w:lsdException w:name="Colorful List Accent 1" w:semiHidden="0" w:uiPriority="72" w:unhideWhenUsed="0"/>
+    <w:lsdException w:name="Colorful Grid Accent 1" w:semiHidden="0" w:uiPriority="73" w:unhideWhenUsed="0"/>
+    <w:lsdException w:name="Light Shading Accent 2" w:semiHidden="0" w:uiPriority="60" w:unhideWhenUsed="0"/>
+    <w:lsdException w:name="Light List Accent 2" w:semiHidden="0" w:uiPriority="61" w:unhideWhenUsed="0"/>
+    <w:lsdException w:name="Light Grid Accent 2" w:semiHidden="0" w:uiPriority="62" w:unhideWhenUsed="0"/>
+    <w:lsdException w:name="Medium Shading 1 Accent 2" w:semiHidden="0" w:uiPriority="63" w:unhideWhenUsed="0"/>
+    <w:lsdException w:name="Medium Shading 2 Accent 2" w:semiHidden="0" w:uiPriority="64" w:unhideWhenUsed="0"/>
+    <w:lsdException w:name="Medium List 1 Accent 2" w:semiHidden="0" w:uiPriority="65" w:unhideWhenUsed="0"/>
+    <w:lsdException w:name="Medium List 2 Accent 2" w:semiHidden="0" w:uiPriority="66" w:unhideWhenUsed="0"/>
+    <w:lsdException w:name="Medium Grid 1 Accent 2" w:semiHidden="0" w:uiPriority="67" w:unhideWhenUsed="0"/>
+    <w:lsdException w:name="Medium Grid 2 Accent 2" w:semiHidden="0" w:uiPriority="68" w:unhideWhenUsed="0"/>
+    <w:lsdException w:name="Medium Grid 3 Accent 2" w:semiHidden="0" w:uiPriority="69" w:unhideWhenUsed="0"/>
+    <w:lsdException w:name="Dark List Accent 2" w:semiHidden="0" w:uiPriority="70" w:unhideWhenUsed="0"/>
+    <w:lsdException w:name="Colorful Shading Accent 2" w:semiHidden="0" w:uiPriority="71" w:unhideWhenUsed="0"/>
+    <w:lsdException w:name="Colorful List Accent 2" w:semiHidden="0" w:uiPriority="72" w:unhideWhenUsed="0"/>
+    <w:lsdException w:name="Colorful Grid Accent 2" w:semiHidden="0" w:uiPriority="73" w:unhideWhenUsed="0"/>
+    <w:lsdException w:name="Light Shading Accent 3" w:semiHidden="0" w:uiPriority="60" w:unhideWhenUsed="0"/>
+    <w:lsdException w:name="Light List Accent 3" w:semiHidden="0" w:uiPriority="61" w:unhideWhenUsed="0"/>
+    <w:lsdException w:name="Light Grid Accent 3" w:semiHidden="0" w:uiPriority="62" w:unhideWhenUsed="0"/>
+    <w:lsdException w:name="Medium Shading 1 Accent 3" w:semiHidden="0" w:uiPriority="63" w:unhideWhenUsed="0"/>
+    <w:lsdException w:name="Medium Shading 2 Accent 3" w:semiHidden="0" w:uiPriority="64" w:unhideWhenUsed="0"/>
+    <w:lsdException w:name="Medium List 1 Accent 3" w:semiHidden="0" w:uiPriority="65" w:unhideWhenUsed="0"/>
+    <w:lsdException w:name="Medium List 2 Accent 3" w:semiHidden="0" w:uiPriority="66" w:unhideWhenUsed="0"/>
+    <w:lsdException w:name="Medium Grid 1 Accent 3" w:semiHidden="0" w:uiPriority="67" w:unhideWhenUsed="0"/>
+    <w:lsdException w:name="Medium Grid 2 Accent 3" w:semiHidden="0" w:uiPriority="68" w:unhideWhenUsed="0"/>
+    <w:lsdException w:name="Medium Grid 3 Accent 3" w:semiHidden="0" w:uiPriority="69" w:unhideWhenUsed="0"/>
+    <w:lsdException w:name="Dark List Accent 3" w:semiHidden="0" w:uiPriority="70" w:unhideWhenUsed="0"/>
+    <w:lsdException w:name="Colorful Shading Accent 3" w:semiHidden="0" w:uiPriority="71" w:unhideWhenUsed="0"/>
+    <w:lsdException w:name="Colorful List Accent 3" w:semiHidden="0" w:uiPriority="72" w:unhideWhenUsed="0"/>
+    <w:lsdException w:name="Colorful Grid Accent 3" w:semiHidden="0" w:uiPriority="73" w:unhideWhenUsed="0"/>
+    <w:lsdException w:name="Light Shading Accent 4" w:semiHidden="0" w:uiPriority="60" w:unhideWhenUsed="0"/>
+    <w:lsdException w:name="Light List Accent 4" w:semiHidden="0" w:uiPriority="61" w:unhideWhenUsed="0"/>
+    <w:lsdException w:name="Light Grid Accent 4" w:semiHidden="0" w:uiPriority="62" w:unhideWhenUsed="0"/>
+    <w:lsdException w:name="Medium Shading 1 Accent 4" w:semiHidden="0" w:uiPriority="63" w:unhideWhenUsed="0"/>
+    <w:lsdException w:name="Medium Shading 2 Accent 4" w:semiHidden="0" w:uiPriority="64" w:unhideWhenUsed="0"/>
+    <w:lsdException w:name="Medium List 1 Accent 4" w:semiHidden="0" w:uiPriority="65" w:unhideWhenUsed="0"/>
+    <w:lsdException w:name="Medium List 2 Accent 4" w:semiHidden="0" w:uiPriority="66" w:unhideWhenUsed="0"/>
+    <w:lsdException w:name="Medium Grid 1 Accent 4" w:semiHidden="0" w:uiPriority="67" w:unhideWhenUsed="0"/>
+    <w:lsdException w:name="Medium Grid 2 Accent 4" w:semiHidden="0" w:uiPriority="68" w:unhideWhenUsed="0"/>
+    <w:lsdException w:name="Medium Grid 3 Accent 4" w:semiHidden="0" w:uiPriority="69" w:unhideWhenUsed="0"/>
+    <w:lsdException w:name="Dark List Accent 4" w:semiHidden="0" w:uiPriority="70" w:unhideWhenUsed="0"/>
+    <w:lsdException w:name="Colorful Shading Accent 4" w:semiHidden="0" w:uiPriority="71" w:unhideWhenUsed="0"/>
+    <w:lsdException w:name="Colorful List Accent 4" w:semiHidden="0" w:uiPriority="72" w:unhideWhenUsed="0"/>
+    <w:lsdException w:name="Colorful Grid Accent 4" w:semiHidden="0" w:uiPriority="73" w:unhideWhenUsed="0"/>
+    <w:lsdException w:name="Light Shading Accent 5" w:semiHidden="0" w:uiPriority="60" w:unhideWhenUsed="0"/>
+    <w:lsdException w:name="Light List Accent 5" w:semiHidden="0" w:uiPriority="61" w:unhideWhenUsed="0"/>
+    <w:lsdException w:name="Light Grid Accent 5" w:semiHidden="0" w:uiPriority="62" w:unhideWhenUsed="0"/>
+    <w:lsdException w:name="Medium Shading 1 Accent 5" w:semiHidden="0" w:uiPriority="63" w:unhideWhenUsed="0"/>
+    <w:lsdException w:name="Medium Shading 2 Accent 5" w:semiHidden="0" w:uiPriority="64" w:unhideWhenUsed="0"/>
+    <w:lsdException w:name="Medium List 1 Accent 5" w:semiHidden="0" w:uiPriority="65" w:unhideWhenUsed="0"/>
+    <w:lsdException w:name="Medium List 2 Accent 5" w:semiHidden="0" w:uiPriority="66" w:unhideWhenUsed="0"/>
+    <w:lsdException w:name="Medium Grid 1 Accent 5" w:semiHidden="0" w:uiPriority="67" w:unhideWhenUsed="0"/>
+    <w:lsdException w:name="Medium Grid 2 Accent 5" w:semiHidden="0" w:uiPriority="68" w:unhideWhenUsed="0"/>
+    <w:lsdException w:name="Medium Grid 3 Accent 5" w:semiHidden="0" w:uiPriority="69" w:unhideWhenUsed="0"/>
+    <w:lsdException w:name="Dark List Accent 5" w:semiHidden="0" w:uiPriority="70" w:unhideWhenUsed="0"/>
+    <w:lsdException w:name="Colorful Shading Accent 5" w:semiHidden="0" w:uiPriority="71" w:unhideWhenUsed="0"/>
+    <w:lsdException w:name="Colorful List Accent 5" w:semiHidden="0" w:uiPriority="72" w:unhideWhenUsed="0"/>
+    <w:lsdException w:name="Colorful Grid Accent 5" w:semiHidden="0" w:uiPriority="73" w:unhideWhenUsed="0"/>
+    <w:lsdException w:name="Light Shading Accent 6" w:semiHidden="0" w:uiPriority="60" w:unhideWhenUsed="0"/>
+    <w:lsdException w:name="Light List Accent 6" w:semiHidden="0" w:uiPriority="61" w:unhideWhenUsed="0"/>
+    <w:lsdException w:name="Light Grid Accent 6" w:semiHidden="0" w:uiPriority="62" w:unhideWhenUsed="0"/>
+    <w:lsdException w:name="Medium Shading 1 Accent 6" w:semiHidden="0" w:uiPriority="63" w:unhideWhenUsed="0"/>
+    <w:lsdException w:name="Medium Shading 2 Accent 6" w:semiHidden="0" w:uiPriority="64" w:unhideWhenUsed="0"/>
+    <w:lsdException w:name="Medium List 1 Accent 6" w:semiHidden="0" w:uiPriority="65" w:unhideWhenUsed="0"/>
+    <w:lsdException w:name="Medium List 2 Accent 6" w:semiHidden="0" w:uiPriority="66" w:unhideWhenUsed="0"/>
+    <w:lsdException w:name="Medium Grid 1 Accent 6" w:semiHidden="0" w:uiPriority="67" w:unhideWhenUsed="0"/>
+    <w:lsdException w:name="Medium Grid 2 Accent 6" w:semiHidden="0" w:uiPriority="68" w:unhideWhenUsed="0"/>
+    <w:lsdException w:name="Medium Grid 3 Accent 6" w:semiHidden="0" w:uiPriority="69" w:unhideWhenUsed="0"/>
+    <w:lsdException w:name="Dark List Accent 6" w:semiHidden="0" w:uiPriority="70" w:unhideWhenUsed="0"/>
+    <w:lsdException w:name="Colorful Shading Accent 6" w:semiHidden="0" w:uiPriority="71" w:unhideWhenUsed="0"/>
+    <w:lsdException w:name="Colorful List Accent 6" w:semiHidden="0" w:uiPriority="72" w:unhideWhenUsed="0"/>
+    <w:lsdException w:name="Colorful Grid Accent 6" w:semiHidden="0" w:uiPriority="73" w:unhideWhenUsed="0"/>
+    <w:lsdException w:name="Subtle Emphasis" w:semiHidden="0" w:uiPriority="19" w:unhideWhenUsed="0" w:qFormat="1"/>
+    <w:lsdException w:name="Intense Emphasis" w:semiHidden="0" w:uiPriority="21" w:unhideWhenUsed="0" w:qFormat="1"/>
+    <w:lsdException w:name="Subtle Reference" w:semiHidden="0" w:uiPriority="31" w:unhideWhenUsed="0" w:qFormat="1"/>
+    <w:lsdException w:name="Intense Reference" w:semiHidden="0" w:uiPriority="32" w:unhideWhenUsed="0" w:qFormat="1"/>
+    <w:lsdException w:name="Book Title" w:semiHidden="0" w:uiPriority="33" w:unhideWhenUsed="0" w:qFormat="1"/>
+    <w:lsdException w:name="Bibliography" w:uiPriority="37"/>
+    <w:lsdException w:name="TOC Heading" w:uiPriority="39" w:qFormat="1"/>
+  </w:latentStyles>
+  <w:style w:type="paragraph" w:default="1" w:styleId="Normal">
+    <w:name w:val="Normal"/>
+    <w:qFormat/>
+    <w:pPr>
+      <w:widowControl w:val="0"/>
+      <w:jc w:val="both"/>
+    </w:pPr>
+  </w:style>
+  <w:style w:type="paragraph" w:styleId="Heading1">
+    <w:name w:val="heading 1"/>
+    <w:basedOn w:val="Normal"/>
+    <w:next w:val="Normal"/>
+    <w:link w:val="Heading1Char"/>
+    <w:uiPriority w:val="9"/>
+    <w:qFormat/>
+    <w:rsid w:val="00693639"/>
+    <w:pPr>
+      <w:keepNext/>
+      <w:keepLines/>
+      <w:spacing w:before="340" w:after="330" w:line="578" w:lineRule="auto"/>
+      <w:outlineLvl w:val="0"/>
+    </w:pPr>
+    <w:rPr>
+      <w:b/>
+      <w:bCs/>
+      <w:kern w:val="44"/>
+      <w:sz w:val="44"/>
+      <w:szCs w:val="44"/>
+    </w:rPr>
+  </w:style>
+  <w:style w:type="paragraph" w:styleId="Heading2">
+    <w:name w:val="heading 2"/>
+    <w:basedOn w:val="Normal"/>
+    <w:next w:val="Normal"/>
+    <w:link w:val="Heading2Char"/>
+    <w:uiPriority w:val="9"/>
+    <w:unhideWhenUsed/>
+    <w:qFormat/>
+    <w:rsid w:val="003336EB"/>
+    <w:pPr>
+      <w:keepNext/>
+      <w:keepLines/>
+      <w:spacing w:before="260" w:after="260" w:line="416" w:lineRule="auto"/>
+      <w:outlineLvl w:val="1"/>
+    </w:pPr>
+    <w:rPr>
+      <w:rFonts w:asciiTheme="majorHAnsi" w:eastAsiaTheme="majorEastAsia" w:hAnsiTheme="majorHAnsi" w:cstheme="majorBidi"/>
+      <w:b/>
+      <w:bCs/>
+      <w:sz w:val="32"/>
+      <w:szCs w:val="32"/>
+    </w:rPr>
+  </w:style>
+  <w:style w:type="character" w:default="1" w:styleId="DefaultParagraphFont">
+    <w:name w:val="Default Paragraph Font"/>
+    <w:uiPriority w:val="1"/>
+    <w:semiHidden/>
+    <w:unhideWhenUsed/>
+  </w:style>
+  <w:style w:type="table" w:default="1" w:styleId="TableNormal">
+    <w:name w:val="Normal Table"/>
+    <w:uiPriority w:val="99"/>
+    <w:semiHidden/>
+    <w:unhideWhenUsed/>
+    <w:tblPr>
+      <w:tblInd w:w="0" w:type="dxa"/>
+      <w:tblCellMar>
+        <w:top w:w="0" w:type="dxa"/>
+        <w:left w:w="108" w:type="dxa"/>
+        <w:bottom w:w="0" w:type="dxa"/>
+        <w:right w:w="108" w:type="dxa"/>
+      </w:tblCellMar>
+    </w:tblPr>
+  </w:style>
+  <w:style w:type="numbering" w:default="1" w:styleId="NoList">
+    <w:name w:val="No List"/>
+    <w:uiPriority w:val="99"/>
+    <w:semiHidden/>
+    <w:unhideWhenUsed/>
+  </w:style>
+  <w:style w:type="character" w:customStyle="1" w:styleId="Heading1Char">
+    <w:name w:val="Heading 1 Char"/>
+    <w:basedOn w:val="DefaultParagraphFont"/>
+    <w:link w:val="Heading1"/>
+    <w:uiPriority w:val="9"/>
+    <w:rsid w:val="00693639"/>
+    <w:rPr>
+      <w:b/>
+      <w:bCs/>
+      <w:kern w:val="44"/>
+      <w:sz w:val="44"/>
+      <w:szCs w:val="44"/>
+    </w:rPr>
+  </w:style>
+  <w:style w:type="paragraph" w:styleId="Subtitle">
+    <w:name w:val="Subtitle"/>
+    <w:basedOn w:val="Normal"/>
+    <w:next w:val="Normal"/>
+    <w:link w:val="SubtitleChar"/>
+    <w:uiPriority w:val="11"/>
+    <w:qFormat/>
+    <w:rsid w:val="00693639"/>
+    <w:pPr>
+      <w:spacing w:before="240" w:after="60" w:line="312" w:lineRule="auto"/>
+      <w:jc w:val="center"/>
+      <w:outlineLvl w:val="1"/>
+    </w:pPr>
+    <w:rPr>
+      <w:rFonts w:asciiTheme="majorHAnsi" w:eastAsia="宋体" w:hAnsiTheme="majorHAnsi" w:cstheme="majorBidi"/>
+      <w:b/>
+      <w:bCs/>
+      <w:kern w:val="28"/>
+      <w:sz w:val="32"/>
+      <w:szCs w:val="32"/>
+    </w:rPr>
+  </w:style>
+  <w:style w:type="character" w:customStyle="1" w:styleId="SubtitleChar">
+    <w:name w:val="Subtitle Char"/>
+    <w:basedOn w:val="DefaultParagraphFont"/>
+    <w:link w:val="Subtitle"/>
+    <w:uiPriority w:val="11"/>
+    <w:rsid w:val="00693639"/>
+    <w:rPr>
+      <w:rFonts w:asciiTheme="majorHAnsi" w:eastAsia="宋体" w:hAnsiTheme="majorHAnsi" w:cstheme="majorBidi"/>
+      <w:b/>
+      <w:bCs/>
+      <w:kern w:val="28"/>
+      <w:sz w:val="32"/>
+      <w:szCs w:val="32"/>
+    </w:rPr>
+  </w:style>
+  <w:style w:type="paragraph" w:styleId="Title">
+    <w:name w:val="Title"/>
+    <w:basedOn w:val="Normal"/>
+    <w:next w:val="Normal"/>
+    <w:link w:val="TitleChar"/>
+    <w:uiPriority w:val="10"/>
+    <w:qFormat/>
+    <w:rsid w:val="00693639"/>
+    <w:pPr>
+      <w:spacing w:before="240" w:after="60"/>
+      <w:jc w:val="center"/>
+      <w:outlineLvl w:val="0"/>
+    </w:pPr>
+    <w:rPr>
+      <w:rFonts w:asciiTheme="majorHAnsi" w:eastAsia="宋体" w:hAnsiTheme="majorHAnsi" w:cstheme="majorBidi"/>
+      <w:b/>
+      <w:bCs/>
+      <w:sz w:val="32"/>
+      <w:szCs w:val="32"/>
+    </w:rPr>
+  </w:style>
+  <w:style w:type="character" w:customStyle="1" w:styleId="TitleChar">
+    <w:name w:val="Title Char"/>
+    <w:basedOn w:val="DefaultParagraphFont"/>
+    <w:link w:val="Title"/>
+    <w:uiPriority w:val="10"/>
+    <w:rsid w:val="00693639"/>
+    <w:rPr>
+      <w:rFonts w:asciiTheme="majorHAnsi" w:eastAsia="宋体" w:hAnsiTheme="majorHAnsi" w:cstheme="majorBidi"/>
+      <w:b/>
+      <w:bCs/>
+      <w:sz w:val="32"/>
+      <w:szCs w:val="32"/>
+    </w:rPr>
+  </w:style>
+  <w:style w:type="character" w:customStyle="1" w:styleId="Heading2Char">
+    <w:name w:val="Heading 2 Char"/>
+    <w:basedOn w:val="DefaultParagraphFont"/>
+    <w:link w:val="Heading2"/>
+    <w:uiPriority w:val="9"/>
+    <w:rsid w:val="003336EB"/>
+    <w:rPr>
+      <w:rFonts w:asciiTheme="majorHAnsi" w:eastAsiaTheme="majorEastAsia" w:hAnsiTheme="majorHAnsi" w:cstheme="majorBidi"/>
+      <w:b/>
+      <w:bCs/>
+      <w:sz w:val="32"/>
+      <w:szCs w:val="32"/>
+    </w:rPr>
+  </w:style>
+  <w:style w:type="paragraph" w:styleId="ListParagraph">
+    <w:name w:val="List Paragraph"/>
+    <w:basedOn w:val="Normal"/>
+    <w:uiPriority w:val="34"/>
+    <w:qFormat/>
+    <w:rsid w:val="000748A7"/>
+    <w:pPr>
+      <w:ind w:firstLineChars="200" w:firstLine="420"/>
+    </w:pPr>
+  </w:style>
+  <w:style w:type="character" w:customStyle="1" w:styleId="apple-converted-space">
+    <w:name w:val="apple-converted-space"/>
+    <w:basedOn w:val="DefaultParagraphFont"/>
+    <w:rsid w:val="00313859"/>
+  </w:style>
+  <w:style w:type="character" w:styleId="Hyperlink">
+    <w:name w:val="Hyperlink"/>
+    <w:basedOn w:val="DefaultParagraphFont"/>
+    <w:uiPriority w:val="99"/>
+    <w:unhideWhenUsed/>
+    <w:rsid w:val="0039606A"/>
+    <w:rPr>
+      <w:color w:val="0000FF" w:themeColor="hyperlink"/>
+      <w:u w:val="single"/>
+    </w:rPr>
+  </w:style>
+  <w:style w:type="paragraph" w:styleId="Header">
+    <w:name w:val="header"/>
+    <w:basedOn w:val="Normal"/>
+    <w:link w:val="HeaderChar"/>
+    <w:uiPriority w:val="99"/>
+    <w:unhideWhenUsed/>
+    <w:rsid w:val="00EC12E4"/>
+    <w:pPr>
+      <w:pBdr>
+        <w:bottom w:val="single" w:sz="6" w:space="1" w:color="auto"/>
+      </w:pBdr>
+      <w:tabs>
+        <w:tab w:val="center" w:pos="4153"/>
+        <w:tab w:val="right" w:pos="8306"/>
+      </w:tabs>
+      <w:snapToGrid w:val="0"/>
+      <w:jc w:val="center"/>
+    </w:pPr>
+    <w:rPr>
+      <w:sz w:val="18"/>
+      <w:szCs w:val="18"/>
+    </w:rPr>
+  </w:style>
+  <w:style w:type="character" w:customStyle="1" w:styleId="HeaderChar">
+    <w:name w:val="Header Char"/>
+    <w:basedOn w:val="DefaultParagraphFont"/>
+    <w:link w:val="Header"/>
+    <w:uiPriority w:val="99"/>
+    <w:rsid w:val="00EC12E4"/>
+    <w:rPr>
+      <w:sz w:val="18"/>
+      <w:szCs w:val="18"/>
+    </w:rPr>
+  </w:style>
+  <w:style w:type="paragraph" w:styleId="Footer">
+    <w:name w:val="footer"/>
+    <w:basedOn w:val="Normal"/>
+    <w:link w:val="FooterChar"/>
+    <w:uiPriority w:val="99"/>
+    <w:unhideWhenUsed/>
+    <w:rsid w:val="00EC12E4"/>
+    <w:pPr>
+      <w:tabs>
+        <w:tab w:val="center" w:pos="4153"/>
+        <w:tab w:val="right" w:pos="8306"/>
+      </w:tabs>
+      <w:snapToGrid w:val="0"/>
+      <w:jc w:val="left"/>
+    </w:pPr>
+    <w:rPr>
+      <w:sz w:val="18"/>
+      <w:szCs w:val="18"/>
+    </w:rPr>
+  </w:style>
+  <w:style w:type="character" w:customStyle="1" w:styleId="FooterChar">
+    <w:name w:val="Footer Char"/>
+    <w:basedOn w:val="DefaultParagraphFont"/>
+    <w:link w:val="Footer"/>
+    <w:uiPriority w:val="99"/>
+    <w:rsid w:val="00EC12E4"/>
+    <w:rPr>
+      <w:sz w:val="18"/>
+      <w:szCs w:val="18"/>
+    </w:rPr>
+  </w:style>
+  <w:style w:type="paragraph" w:styleId="FootnoteText">
+    <w:name w:val="footnote text"/>
+    <w:basedOn w:val="Normal"/>
+    <w:link w:val="FootnoteTextChar"/>
+    <w:uiPriority w:val="99"/>
+    <w:semiHidden/>
+    <w:unhideWhenUsed/>
+    <w:rsid w:val="00EC12E4"/>
+    <w:pPr>
+      <w:snapToGrid w:val="0"/>
+      <w:jc w:val="left"/>
+    </w:pPr>
+    <w:rPr>
+      <w:sz w:val="18"/>
+      <w:szCs w:val="18"/>
+    </w:rPr>
+  </w:style>
+  <w:style w:type="character" w:customStyle="1" w:styleId="FootnoteTextChar">
+    <w:name w:val="Footnote Text Char"/>
+    <w:basedOn w:val="DefaultParagraphFont"/>
+    <w:link w:val="FootnoteText"/>
+    <w:uiPriority w:val="99"/>
+    <w:semiHidden/>
+    <w:rsid w:val="00EC12E4"/>
+    <w:rPr>
+      <w:sz w:val="18"/>
+      <w:szCs w:val="18"/>
+    </w:rPr>
+  </w:style>
+  <w:style w:type="character" w:styleId="FootnoteReference">
+    <w:name w:val="footnote reference"/>
+    <w:basedOn w:val="DefaultParagraphFont"/>
+    <w:uiPriority w:val="99"/>
+    <w:semiHidden/>
+    <w:unhideWhenUsed/>
+    <w:rsid w:val="00EC12E4"/>
+    <w:rPr>
+      <w:vertAlign w:val="superscript"/>
+    </w:rPr>
+  </w:style>
+  <w:style w:type="paragraph" w:styleId="EndnoteText">
+    <w:name w:val="endnote text"/>
+    <w:basedOn w:val="Normal"/>
+    <w:link w:val="EndnoteTextChar"/>
+    <w:uiPriority w:val="99"/>
+    <w:semiHidden/>
+    <w:unhideWhenUsed/>
+    <w:rsid w:val="00E944E0"/>
+    <w:pPr>
+      <w:snapToGrid w:val="0"/>
+      <w:jc w:val="left"/>
+    </w:pPr>
+  </w:style>
+  <w:style w:type="character" w:customStyle="1" w:styleId="EndnoteTextChar">
+    <w:name w:val="Endnote Text Char"/>
+    <w:basedOn w:val="DefaultParagraphFont"/>
+    <w:link w:val="EndnoteText"/>
+    <w:uiPriority w:val="99"/>
+    <w:semiHidden/>
+    <w:rsid w:val="00E944E0"/>
+  </w:style>
+  <w:style w:type="character" w:styleId="EndnoteReference">
+    <w:name w:val="endnote reference"/>
+    <w:basedOn w:val="DefaultParagraphFont"/>
+    <w:uiPriority w:val="99"/>
+    <w:semiHidden/>
+    <w:unhideWhenUsed/>
+    <w:rsid w:val="00E944E0"/>
+    <w:rPr>
+      <w:vertAlign w:val="superscript"/>
+    </w:rPr>
+  </w:style>
+  <w:style w:type="paragraph" w:styleId="BalloonText">
+    <w:name w:val="Balloon Text"/>
+    <w:basedOn w:val="Normal"/>
+    <w:link w:val="BalloonTextChar"/>
+    <w:uiPriority w:val="99"/>
+    <w:semiHidden/>
+    <w:unhideWhenUsed/>
+    <w:rsid w:val="006E15C0"/>
+    <w:rPr>
+      <w:sz w:val="16"/>
+      <w:szCs w:val="16"/>
+    </w:rPr>
+  </w:style>
+  <w:style w:type="character" w:customStyle="1" w:styleId="BalloonTextChar">
+    <w:name w:val="Balloon Text Char"/>
+    <w:basedOn w:val="DefaultParagraphFont"/>
+    <w:link w:val="BalloonText"/>
+    <w:uiPriority w:val="99"/>
+    <w:semiHidden/>
+    <w:rsid w:val="006E15C0"/>
+    <w:rPr>
+      <w:sz w:val="16"/>
+      <w:szCs w:val="16"/>
+    </w:rPr>
+  </w:style>
+</w:styles>
+</file>
+
+<file path=word/stylesWithEffects.xml><?xml version="1.0" encoding="utf-8"?>
+<w:styles xmlns:wpc="http://schemas.microsoft.com/office/word/2010/wordprocessingCanvas" xmlns:mc="http://schemas.openxmlformats.org/markup-compatibility/2006" xmlns:o="urn:schemas-microsoft-com:office:office" xmlns:r="http://schemas.openxmlformats.org/officeDocument/2006/relationships" xmlns:m="http://schemas.openxmlformats.org/officeDocument/2006/math" xmlns:v="urn:schemas-microsoft-com:vml" xmlns:wp14="http://schemas.microsoft.com/office/word/2010/wordprocessingDrawing" xmlns:wp="http://schemas.openxmlformats.org/drawingml/2006/wordprocessingDrawing" xmlns:w10="urn:schemas-microsoft-com:office:word" xmlns:w="http://schemas.openxmlformats.org/wordprocessingml/2006/main" xmlns:w14="http://schemas.microsoft.com/office/word/2010/wordml" xmlns:wpg="http://schemas.microsoft.com/office/word/2010/wordprocessingGroup" xmlns:wpi="http://schemas.microsoft.com/office/word/2010/wordprocessingInk" xmlns:wne="http://schemas.microsoft.com/office/word/2006/wordml" xmlns:wps="http://schemas.microsoft.com/office/word/2010/wordprocessingShape" mc:Ignorable="w14 wp14">
+  <w:docDefaults>
+    <w:rPrDefault>
+      <w:rPr>
+        <w:rFonts w:asciiTheme="minorHAnsi" w:eastAsiaTheme="minorEastAsia" w:hAnsiTheme="minorHAnsi" w:cstheme="minorBidi"/>
+        <w:kern w:val="2"/>
+        <w:sz w:val="21"/>
+        <w:szCs w:val="22"/>
+        <w:lang w:val="en-US" w:eastAsia="zh-CN" w:bidi="ar-SA"/>
+      </w:rPr>
+    </w:rPrDefault>
+    <w:pPrDefault/>
+  </w:docDefaults>
+  <w:latentStyles w:defLockedState="0" w:defUIPriority="99" w:defSemiHidden="1" w:defUnhideWhenUsed="1" w:defQFormat="0" w:count="267">
+    <w:lsdException w:name="Normal" w:semiHidden="0" w:uiPriority="0" w:unhideWhenUsed="0" w:qFormat="1"/>
+    <w:lsdException w:name="heading 1" w:semiHidden="0" w:uiPriority="9" w:unhideWhenUsed="0" w:qFormat="1"/>
+    <w:lsdException w:name="heading 2" w:uiPriority="9" w:qFormat="1"/>
+    <w:lsdException w:name="heading 3" w:uiPriority="9" w:qFormat="1"/>
+    <w:lsdException w:name="heading 4" w:uiPriority="9" w:qFormat="1"/>
+    <w:lsdException w:name="heading 5" w:uiPriority="9" w:qFormat="1"/>
+    <w:lsdException w:name="heading 6" w:uiPriority="9" w:qFormat="1"/>
+    <w:lsdException w:name="heading 7" w:uiPriority="9" w:qFormat="1"/>
+    <w:lsdException w:name="heading 8" w:uiPriority="9" w:qFormat="1"/>
+    <w:lsdException w:name="heading 9" w:uiPriority="9" w:qFormat="1"/>
+    <w:lsdException w:name="toc 1" w:uiPriority="39"/>
+    <w:lsdException w:name="toc 2" w:uiPriority="39"/>
+    <w:lsdException w:name="toc 3" w:uiPriority="39"/>
+    <w:lsdException w:name="toc 4" w:uiPriority="39"/>
+    <w:lsdException w:name="toc 5" w:uiPriority="39"/>
+    <w:lsdException w:name="toc 6" w:uiPriority="39"/>
+    <w:lsdException w:name="toc 7" w:uiPriority="39"/>
+    <w:lsdException w:name="toc 8" w:uiPriority="39"/>
+    <w:lsdException w:name="toc 9" w:uiPriority="39"/>
+    <w:lsdException w:name="caption" w:uiPriority="35" w:qFormat="1"/>
+    <w:lsdException w:name="Title" w:semiHidden="0" w:uiPriority="10" w:unhideWhenUsed="0" w:qFormat="1"/>
+    <w:lsdException w:name="Default Paragraph Font" w:uiPriority="1"/>
+    <w:lsdException w:name="Subtitle" w:semiHidden="0" w:uiPriority="11" w:unhideWhenUsed="0" w:qFormat="1"/>
+    <w:lsdException w:name="Strong" w:semiHidden="0" w:uiPriority="22" w:unhideWhenUsed="0" w:qFormat="1"/>
+    <w:lsdException w:name="Emphasis" w:semiHidden="0" w:uiPriority="20" w:unhideWhenUsed="0" w:qFormat="1"/>
+    <w:lsdException w:name="Table Grid" w:semiHidden="0" w:uiPriority="59" w:unhideWhenUsed="0"/>
+    <w:lsdException w:name="Placeholder Text" w:unhideWhenUsed="0"/>
+    <w:lsdException w:name="No Spacing" w:semiHidden="0" w:uiPriority="1" w:unhideWhenUsed="0" w:qFormat="1"/>
+    <w:lsdException w:name="Light Shading" w:semiHidden="0" w:uiPriority="60" w:unhideWhenUsed="0"/>
+    <w:lsdException w:name="Light List" w:semiHidden="0" w:uiPriority="61" w:unhideWhenUsed="0"/>
+    <w:lsdException w:name="Light Grid" w:semiHidden="0" w:uiPriority="62" w:unhideWhenUsed="0"/>
+    <w:lsdException w:name="Medium Shading 1" w:semiHidden="0" w:uiPriority="63" w:unhideWhenUsed="0"/>
+    <w:lsdException w:name="Medium Shading 2" w:semiHidden="0" w:uiPriority="64" w:unhideWhenUsed="0"/>
+    <w:lsdException w:name="Medium List 1" w:semiHidden="0" w:uiPriority="65" w:unhideWhenUsed="0"/>
+    <w:lsdException w:name="Medium List 2" w:semiHidden="0" w:uiPriority="66" w:unhideWhenUsed="0"/>
+    <w:lsdException w:name="Medium Grid 1" w:semiHidden="0" w:uiPriority="67" w:unhideWhenUsed="0"/>
+    <w:lsdException w:name="Medium Grid 2" w:semiHidden="0" w:uiPriority="68" w:unhideWhenUsed="0"/>
+    <w:lsdException w:name="Medium Grid 3" w:semiHidden="0" w:uiPriority="69" w:unhideWhenUsed="0"/>
+    <w:lsdException w:name="Dark List" w:semiHidden="0" w:uiPriority="70" w:unhideWhenUsed="0"/>
+    <w:lsdException w:name="Colorful Shading" w:semiHidden="0" w:uiPriority="71" w:unhideWhenUsed="0"/>
+    <w:lsdException w:name="Colorful List" w:semiHidden="0" w:uiPriority="72" w:unhideWhenUsed="0"/>
+    <w:lsdException w:name="Colorful Grid" w:semiHidden="0" w:uiPriority="73" w:unhideWhenUsed="0"/>
+    <w:lsdException w:name="Light Shading Accent 1" w:semiHidden="0" w:uiPriority="60" w:unhideWhenUsed="0"/>
+    <w:lsdException w:name="Light List Accent 1" w:semiHidden="0" w:uiPriority="61" w:unhideWhenUsed="0"/>
+    <w:lsdException w:name="Light Grid Accent 1" w:semiHidden="0" w:uiPriority="62" w:unhideWhenUsed="0"/>
+    <w:lsdException w:name="Medium Shading 1 Accent 1" w:semiHidden="0" w:uiPriority="63" w:unhideWhenUsed="0"/>
+    <w:lsdException w:name="Medium Shading 2 Accent 1" w:semiHidden="0" w:uiPriority="64" w:unhideWhenUsed="0"/>
+    <w:lsdException w:name="Medium List 1 Accent 1" w:semiHidden="0" w:uiPriority="65" w:unhideWhenUsed="0"/>
+    <w:lsdException w:name="Revision" w:unhideWhenUsed="0"/>
+    <w:lsdException w:name="List Paragraph" w:semiHidden="0" w:uiPriority="34" w:unhideWhenUsed="0" w:qFormat="1"/>
+    <w:lsdException w:name="Quote" w:semiHidden="0" w:uiPriority="29" w:unhideWhenUsed="0" w:qFormat="1"/>
+    <w:lsdException w:name="Intense Quote" w:semiHidden="0" w:uiPriority="30" w:unhideWhenUsed="0" w:qFormat="1"/>
+    <w:lsdException w:name="Medium List 2 Accent 1" w:semiHidden="0" w:uiPriority="66" w:unhideWhenUsed="0"/>
+    <w:lsdException w:name="Medium Grid 1 Accent 1" w:semiHidden="0" w:uiPriority="67" w:unhideWhenUsed="0"/>
+    <w:lsdException w:name="Medium Grid 2 Accent 1" w:semiHidden="0" w:uiPriority="68" w:unhideWhenUsed="0"/>
+    <w:lsdException w:name="Medium Grid 3 Accent 1" w:semiHidden="0" w:uiPriority="69" w:unhideWhenUsed="0"/>
+    <w:lsdException w:name="Dark List Accent 1" w:semiHidden="0" w:uiPriority="70" w:unhideWhenUsed="0"/>
+    <w:lsdException w:name="Colorful Shading Accent 1" w:semiHidden="0" w:uiPriority="71" w:unhideWhenUsed="0"/>
+    <w:lsdException w:name="Colorful List Accent 1" w:semiHidden="0" w:uiPriority="72" w:unhideWhenUsed="0"/>
+    <w:lsdException w:name="Colorful Grid Accent 1" w:semiHidden="0" w:uiPriority="73" w:unhideWhenUsed="0"/>
+    <w:lsdException w:name="Light Shading Accent 2" w:semiHidden="0" w:uiPriority="60" w:unhideWhenUsed="0"/>
+    <w:lsdException w:name="Light List Accent 2" w:semiHidden="0" w:uiPriority="61" w:unhideWhenUsed="0"/>
+    <w:lsdException w:name="Light Grid Accent 2" w:semiHidden="0" w:uiPriority="62" w:unhideWhenUsed="0"/>
+    <w:lsdException w:name="Medium Shading 1 Accent 2" w:semiHidden="0" w:uiPriority="63" w:unhideWhenUsed="0"/>
+    <w:lsdException w:name="Medium Shading 2 Accent 2" w:semiHidden="0" w:uiPriority="64" w:unhideWhenUsed="0"/>
+    <w:lsdException w:name="Medium List 1 Accent 2" w:semiHidden="0" w:uiPriority="65" w:unhideWhenUsed="0"/>
+    <w:lsdException w:name="Medium List 2 Accent 2" w:semiHidden="0" w:uiPriority="66" w:unhideWhenUsed="0"/>
+    <w:lsdException w:name="Medium Grid 1 Accent 2" w:semiHidden="0" w:uiPriority="67" w:unhideWhenUsed="0"/>
+    <w:lsdException w:name="Medium Grid 2 Accent 2" w:semiHidden="0" w:uiPriority="68" w:unhideWhenUsed="0"/>
+    <w:lsdException w:name="Medium Grid 3 Accent 2" w:semiHidden="0" w:uiPriority="69" w:unhideWhenUsed="0"/>
+    <w:lsdException w:name="Dark List Accent 2" w:semiHidden="0" w:uiPriority="70" w:unhideWhenUsed="0"/>
+    <w:lsdException w:name="Colorful Shading Accent 2" w:semiHidden="0" w:uiPriority="71" w:unhideWhenUsed="0"/>
+    <w:lsdException w:name="Colorful List Accent 2" w:semiHidden="0" w:uiPriority="72" w:unhideWhenUsed="0"/>
+    <w:lsdException w:name="Colorful Grid Accent 2" w:semiHidden="0" w:uiPriority="73" w:unhideWhenUsed="0"/>
+    <w:lsdException w:name="Light Shading Accent 3" w:semiHidden="0" w:uiPriority="60" w:unhideWhenUsed="0"/>
+    <w:lsdException w:name="Light List Accent 3" w:semiHidden="0" w:uiPriority="61" w:unhideWhenUsed="0"/>
+    <w:lsdException w:name="Light Grid Accent 3" w:semiHidden="0" w:uiPriority="62" w:unhideWhenUsed="0"/>
+    <w:lsdException w:name="Medium Shading 1 Accent 3" w:semiHidden="0" w:uiPriority="63" w:unhideWhenUsed="0"/>
+    <w:lsdException w:name="Medium Shading 2 Accent 3" w:semiHidden="0" w:uiPriority="64" w:unhideWhenUsed="0"/>
+    <w:lsdException w:name="Medium List 1 Accent 3" w:semiHidden="0" w:uiPriority="65" w:unhideWhenUsed="0"/>
+    <w:lsdException w:name="Medium List 2 Accent 3" w:semiHidden="0" w:uiPriority="66" w:unhideWhenUsed="0"/>
+    <w:lsdException w:name="Medium Grid 1 Accent 3" w:semiHidden="0" w:uiPriority="67" w:unhideWhenUsed="0"/>
+    <w:lsdException w:name="Medium Grid 2 Accent 3" w:semiHidden="0" w:uiPriority="68" w:unhideWhenUsed="0"/>
+    <w:lsdException w:name="Medium Grid 3 Accent 3" w:semiHidden="0" w:uiPriority="69" w:unhideWhenUsed="0"/>
+    <w:lsdException w:name="Dark List Accent 3" w:semiHidden="0" w:uiPriority="70" w:unhideWhenUsed="0"/>
+    <w:lsdException w:name="Colorful Shading Accent 3" w:semiHidden="0" w:uiPriority="71" w:unhideWhenUsed="0"/>
+    <w:lsdException w:name="Colorful List Accent 3" w:semiHidden="0" w:uiPriority="72" w:unhideWhenUsed="0"/>
+    <w:lsdException w:name="Colorful Grid Accent 3" w:semiHidden="0" w:uiPriority="73" w:unhideWhenUsed="0"/>
+    <w:lsdException w:name="Light Shading Accent 4" w:semiHidden="0" w:uiPriority="60" w:unhideWhenUsed="0"/>
+    <w:lsdException w:name="Light List Accent 4" w:semiHidden="0" w:uiPriority="61" w:unhideWhenUsed="0"/>
+    <w:lsdException w:name="Light Grid Accent 4" w:semiHidden="0" w:uiPriority="62" w:unhideWhenUsed="0"/>
+    <w:lsdException w:name="Medium Shading 1 Accent 4" w:semiHidden="0" w:uiPriority="63" w:unhideWhenUsed="0"/>
+    <w:lsdException w:name="Medium Shading 2 Accent 4" w:semiHidden="0" w:uiPriority="64" w:unhideWhenUsed="0"/>
+    <w:lsdException w:name="Medium List 1 Accent 4" w:semiHidden="0" w:uiPriority="65" w:unhideWhenUsed="0"/>
+    <w:lsdException w:name="Medium List 2 Accent 4" w:semiHidden="0" w:uiPriority="66" w:unhideWhenUsed="0"/>
+    <w:lsdException w:name="Medium Grid 1 Accent 4" w:semiHidden="0" w:uiPriority="67" w:unhideWhenUsed="0"/>
+    <w:lsdException w:name="Medium Grid 2 Accent 4" w:semiHidden="0" w:uiPriority="68" w:unhideWhenUsed="0"/>
+    <w:lsdException w:name="Medium Grid 3 Accent 4" w:semiHidden="0" w:uiPriority="69" w:unhideWhenUsed="0"/>
+    <w:lsdException w:name="Dark List Accent 4" w:semiHidden="0" w:uiPriority="70" w:unhideWhenUsed="0"/>
+    <w:lsdException w:name="Colorful Shading Accent 4" w:semiHidden="0" w:uiPriority="71" w:unhideWhenUsed="0"/>
+    <w:lsdException w:name="Colorful List Accent 4" w:semiHidden="0" w:uiPriority="72" w:unhideWhenUsed="0"/>
+    <w:lsdException w:name="Colorful Grid Accent 4" w:semiHidden="0" w:uiPriority="73" w:unhideWhenUsed="0"/>
+    <w:lsdException w:name="Light Shading Accent 5" w:semiHidden="0" w:uiPriority="60" w:unhideWhenUsed="0"/>
+    <w:lsdException w:name="Light List Accent 5" w:semiHidden="0" w:uiPriority="61" w:unhideWhenUsed="0"/>
+    <w:lsdException w:name="Light Grid Accent 5" w:semiHidden="0" w:uiPriority="62" w:unhideWhenUsed="0"/>
+    <w:lsdException w:name="Medium Shading 1 Accent 5" w:semiHidden="0" w:uiPriority="63" w:unhideWhenUsed="0"/>
+    <w:lsdException w:name="Medium Shading 2 Accent 5" w:semiHidden="0" w:uiPriority="64" w:unhideWhenUsed="0"/>
+    <w:lsdException w:name="Medium List 1 Accent 5" w:semiHidden="0" w:uiPriority="65" w:unhideWhenUsed="0"/>
+    <w:lsdException w:name="Medium List 2 Accent 5" w:semiHidden="0" w:uiPriority="66" w:unhideWhenUsed="0"/>
+    <w:lsdException w:name="Medium Grid 1 Accent 5" w:semiHidden="0" w:uiPriority="67" w:unhideWhenUsed="0"/>
+    <w:lsdException w:name="Medium Grid 2 Accent 5" w:semiHidden="0" w:uiPriority="68" w:unhideWhenUsed="0"/>
+    <w:lsdException w:name="Medium Grid 3 Accent 5" w:semiHidden="0" w:uiPriority="69" w:unhideWhenUsed="0"/>
+    <w:lsdException w:name="Dark List Accent 5" w:semiHidden="0" w:uiPriority="70" w:unhideWhenUsed="0"/>
+    <w:lsdException w:name="Colorful Shading Accent 5" w:semiHidden="0" w:uiPriority="71" w:unhideWhenUsed="0"/>
+    <w:lsdException w:name="Colorful List Accent 5" w:semiHidden="0" w:uiPriority="72" w:unhideWhenUsed="0"/>
+    <w:lsdException w:name="Colorful Grid Accent 5" w:semiHidden="0" w:uiPriority="73" w:unhideWhenUsed="0"/>
+    <w:lsdException w:name="Light Shading Accent 6" w:semiHidden="0" w:uiPriority="60" w:unhideWhenUsed="0"/>
+    <w:lsdException w:name="Light List Accent 6" w:semiHidden="0" w:uiPriority="61" w:unhideWhenUsed="0"/>
+    <w:lsdException w:name="Light Grid Accent 6" w:semiHidden="0" w:uiPriority="62" w:unhideWhenUsed="0"/>
+    <w:lsdException w:name="Medium Shading 1 Accent 6" w:semiHidden="0" w:uiPriority="63" w:unhideWhenUsed="0"/>
+    <w:lsdException w:name="Medium Shading 2 Accent 6" w:semiHidden="0" w:uiPriority="64" w:unhideWhenUsed="0"/>
+    <w:lsdException w:name="Medium List 1 Accent 6" w:semiHidden="0" w:uiPriority="65" w:unhideWhenUsed="0"/>
+    <w:lsdException w:name="Medium List 2 Accent 6" w:semiHidden="0" w:uiPriority="66" w:unhideWhenUsed="0"/>
+    <w:lsdException w:name="Medium Grid 1 Accent 6" w:semiHidden="0" w:uiPriority="67" w:unhideWhenUsed="0"/>
+    <w:lsdException w:name="Medium Grid 2 Accent 6" w:semiHidden="0" w:uiPriority="68" w:unhideWhenUsed="0"/>
+    <w:lsdException w:name="Medium Grid 3 Accent 6" w:semiHidden="0" w:uiPriority="69" w:unhideWhenUsed="0"/>
+    <w:lsdException w:name="Dark List Accent 6" w:semiHidden="0" w:uiPriority="70" w:unhideWhenUsed="0"/>
+    <w:lsdException w:name="Colorful Shading Accent 6" w:semiHidden="0" w:uiPriority="71" w:unhideWhenUsed="0"/>
+    <w:lsdException w:name="Colorful List Accent 6" w:semiHidden="0" w:uiPriority="72" w:unhideWhenUsed="0"/>
+    <w:lsdException w:name="Colorful Grid Accent 6" w:semiHidden="0" w:uiPriority="73" w:unhideWhenUsed="0"/>
+    <w:lsdException w:name="Subtle Emphasis" w:semiHidden="0" w:uiPriority="19" w:unhideWhenUsed="0" w:qFormat="1"/>
+    <w:lsdException w:name="Intense Emphasis" w:semiHidden="0" w:uiPriority="21" w:unhideWhenUsed="0" w:qFormat="1"/>
+    <w:lsdException w:name="Subtle Reference" w:semiHidden="0" w:uiPriority="31" w:unhideWhenUsed="0" w:qFormat="1"/>
+    <w:lsdException w:name="Intense Reference" w:semiHidden="0" w:uiPriority="32" w:unhideWhenUsed="0" w:qFormat="1"/>
+    <w:lsdException w:name="Book Title" w:semiHidden="0" w:uiPriority="33" w:unhideWhenUsed="0" w:qFormat="1"/>
+    <w:lsdException w:name="Bibliography" w:uiPriority="37"/>
+    <w:lsdException w:name="TOC Heading" w:uiPriority="39" w:qFormat="1"/>
   </w:latentStyles>
   <w:style w:type="paragraph" w:default="1" w:styleId="Normal">
     <w:name w:val="Normal"/>
@@ -6147,7 +6530,7 @@
 </file>
 
 <file path=customXml/itemProps1.xml><?xml version="1.0" encoding="utf-8"?>
-<ds:datastoreItem xmlns:ds="http://schemas.openxmlformats.org/officeDocument/2006/customXml" ds:itemID="{B3E5C35A-A276-4C02-8F7F-9A0155154247}">
+<ds:datastoreItem xmlns:ds="http://schemas.openxmlformats.org/officeDocument/2006/customXml" ds:itemID="{37A47C2F-DE2B-475C-8B40-414648C94472}">
   <ds:schemaRefs>
     <ds:schemaRef ds:uri="http://schemas.openxmlformats.org/officeDocument/2006/bibliography"/>
   </ds:schemaRefs>

</xml_diff>